<commit_message>
Minor naming convention fixes and documentation improvement.
</commit_message>
<xml_diff>
--- a/docs/RequirementsAnalyse.docx
+++ b/docs/RequirementsAnalyse.docx
@@ -49,6 +49,8 @@
         </w:rPr>
         <w:br w:type="page"/>
       </w:r>
+      <w:bookmarkStart w:id="0" w:name="_GoBack"/>
+      <w:bookmarkEnd w:id="0"/>
     </w:p>
     <w:sdt>
       <w:sdtPr>
@@ -89,7 +91,7 @@
             <w:rPr>
               <w:rFonts w:eastAsiaTheme="minorEastAsia"/>
               <w:noProof/>
-              <w:lang w:eastAsia="nl-NL"/>
+              <w:lang w:val="en-NL" w:eastAsia="en-NL"/>
             </w:rPr>
           </w:pPr>
           <w:r>
@@ -101,7 +103,7 @@
           <w:r>
             <w:fldChar w:fldCharType="separate"/>
           </w:r>
-          <w:hyperlink w:anchor="_Toc514714439" w:history="1">
+          <w:hyperlink w:anchor="_Toc514835001" w:history="1">
             <w:r>
               <w:rPr>
                 <w:rStyle w:val="Hyperlink"/>
@@ -128,7 +130,7 @@
                 <w:noProof/>
                 <w:webHidden/>
               </w:rPr>
-              <w:instrText xml:space="preserve"> PAGEREF _Toc514714439 \h </w:instrText>
+              <w:instrText xml:space="preserve"> PAGEREF _Toc514835001 \h </w:instrText>
             </w:r>
             <w:r>
               <w:rPr>
@@ -168,10 +170,10 @@
             <w:rPr>
               <w:rFonts w:eastAsiaTheme="minorEastAsia"/>
               <w:noProof/>
-              <w:lang w:eastAsia="nl-NL"/>
+              <w:lang w:val="en-NL" w:eastAsia="en-NL"/>
             </w:rPr>
           </w:pPr>
-          <w:hyperlink w:anchor="_Toc514714440" w:history="1">
+          <w:hyperlink w:anchor="_Toc514835002" w:history="1">
             <w:r>
               <w:rPr>
                 <w:rStyle w:val="Hyperlink"/>
@@ -198,7 +200,7 @@
                 <w:noProof/>
                 <w:webHidden/>
               </w:rPr>
-              <w:instrText xml:space="preserve"> PAGEREF _Toc514714440 \h </w:instrText>
+              <w:instrText xml:space="preserve"> PAGEREF _Toc514835002 \h </w:instrText>
             </w:r>
             <w:r>
               <w:rPr>
@@ -238,10 +240,10 @@
             <w:rPr>
               <w:rFonts w:eastAsiaTheme="minorEastAsia"/>
               <w:noProof/>
-              <w:lang w:eastAsia="nl-NL"/>
+              <w:lang w:val="en-NL" w:eastAsia="en-NL"/>
             </w:rPr>
           </w:pPr>
-          <w:hyperlink w:anchor="_Toc514714441" w:history="1">
+          <w:hyperlink w:anchor="_Toc514835003" w:history="1">
             <w:r>
               <w:rPr>
                 <w:rStyle w:val="Hyperlink"/>
@@ -268,7 +270,7 @@
                 <w:noProof/>
                 <w:webHidden/>
               </w:rPr>
-              <w:instrText xml:space="preserve"> PAGEREF _Toc514714441 \h </w:instrText>
+              <w:instrText xml:space="preserve"> PAGEREF _Toc514835003 \h </w:instrText>
             </w:r>
             <w:r>
               <w:rPr>
@@ -308,10 +310,10 @@
             <w:rPr>
               <w:rFonts w:eastAsiaTheme="minorEastAsia"/>
               <w:noProof/>
-              <w:lang w:eastAsia="nl-NL"/>
+              <w:lang w:val="en-NL" w:eastAsia="en-NL"/>
             </w:rPr>
           </w:pPr>
-          <w:hyperlink w:anchor="_Toc514714442" w:history="1">
+          <w:hyperlink w:anchor="_Toc514835004" w:history="1">
             <w:r>
               <w:rPr>
                 <w:rStyle w:val="Hyperlink"/>
@@ -338,7 +340,7 @@
                 <w:noProof/>
                 <w:webHidden/>
               </w:rPr>
-              <w:instrText xml:space="preserve"> PAGEREF _Toc514714442 \h </w:instrText>
+              <w:instrText xml:space="preserve"> PAGEREF _Toc514835004 \h </w:instrText>
             </w:r>
             <w:r>
               <w:rPr>
@@ -378,10 +380,10 @@
             <w:rPr>
               <w:rFonts w:eastAsiaTheme="minorEastAsia"/>
               <w:noProof/>
-              <w:lang w:eastAsia="nl-NL"/>
+              <w:lang w:val="en-NL" w:eastAsia="en-NL"/>
             </w:rPr>
           </w:pPr>
-          <w:hyperlink w:anchor="_Toc514714443" w:history="1">
+          <w:hyperlink w:anchor="_Toc514835005" w:history="1">
             <w:r>
               <w:rPr>
                 <w:rStyle w:val="Hyperlink"/>
@@ -408,7 +410,7 @@
                 <w:noProof/>
                 <w:webHidden/>
               </w:rPr>
-              <w:instrText xml:space="preserve"> PAGEREF _Toc514714443 \h </w:instrText>
+              <w:instrText xml:space="preserve"> PAGEREF _Toc514835005 \h </w:instrText>
             </w:r>
             <w:r>
               <w:rPr>
@@ -448,10 +450,10 @@
             <w:rPr>
               <w:rFonts w:eastAsiaTheme="minorEastAsia"/>
               <w:noProof/>
-              <w:lang w:eastAsia="nl-NL"/>
+              <w:lang w:val="en-NL" w:eastAsia="en-NL"/>
             </w:rPr>
           </w:pPr>
-          <w:hyperlink w:anchor="_Toc514714444" w:history="1">
+          <w:hyperlink w:anchor="_Toc514835006" w:history="1">
             <w:r>
               <w:rPr>
                 <w:rStyle w:val="Hyperlink"/>
@@ -478,7 +480,7 @@
                 <w:noProof/>
                 <w:webHidden/>
               </w:rPr>
-              <w:instrText xml:space="preserve"> PAGEREF _Toc514714444 \h </w:instrText>
+              <w:instrText xml:space="preserve"> PAGEREF _Toc514835006 \h </w:instrText>
             </w:r>
             <w:r>
               <w:rPr>
@@ -518,10 +520,10 @@
             <w:rPr>
               <w:rFonts w:eastAsiaTheme="minorEastAsia"/>
               <w:noProof/>
-              <w:lang w:eastAsia="nl-NL"/>
+              <w:lang w:val="en-NL" w:eastAsia="en-NL"/>
             </w:rPr>
           </w:pPr>
-          <w:hyperlink w:anchor="_Toc514714445" w:history="1">
+          <w:hyperlink w:anchor="_Toc514835007" w:history="1">
             <w:r>
               <w:rPr>
                 <w:rStyle w:val="Hyperlink"/>
@@ -548,7 +550,7 @@
                 <w:noProof/>
                 <w:webHidden/>
               </w:rPr>
-              <w:instrText xml:space="preserve"> PAGEREF _Toc514714445 \h </w:instrText>
+              <w:instrText xml:space="preserve"> PAGEREF _Toc514835007 \h </w:instrText>
             </w:r>
             <w:r>
               <w:rPr>
@@ -588,10 +590,10 @@
             <w:rPr>
               <w:rFonts w:eastAsiaTheme="minorEastAsia"/>
               <w:noProof/>
-              <w:lang w:eastAsia="nl-NL"/>
+              <w:lang w:val="en-NL" w:eastAsia="en-NL"/>
             </w:rPr>
           </w:pPr>
-          <w:hyperlink w:anchor="_Toc514714446" w:history="1">
+          <w:hyperlink w:anchor="_Toc514835008" w:history="1">
             <w:r>
               <w:rPr>
                 <w:rStyle w:val="Hyperlink"/>
@@ -619,7 +621,7 @@
                 <w:noProof/>
                 <w:webHidden/>
               </w:rPr>
-              <w:instrText xml:space="preserve"> PAGEREF _Toc514714446 \h </w:instrText>
+              <w:instrText xml:space="preserve"> PAGEREF _Toc514835008 \h </w:instrText>
             </w:r>
             <w:r>
               <w:rPr>
@@ -659,10 +661,10 @@
             <w:rPr>
               <w:rFonts w:eastAsiaTheme="minorEastAsia"/>
               <w:noProof/>
-              <w:lang w:eastAsia="nl-NL"/>
+              <w:lang w:val="en-NL" w:eastAsia="en-NL"/>
             </w:rPr>
           </w:pPr>
-          <w:hyperlink w:anchor="_Toc514714447" w:history="1">
+          <w:hyperlink w:anchor="_Toc514835009" w:history="1">
             <w:r>
               <w:rPr>
                 <w:rStyle w:val="Hyperlink"/>
@@ -690,7 +692,7 @@
                 <w:noProof/>
                 <w:webHidden/>
               </w:rPr>
-              <w:instrText xml:space="preserve"> PAGEREF _Toc514714447 \h </w:instrText>
+              <w:instrText xml:space="preserve"> PAGEREF _Toc514835009 \h </w:instrText>
             </w:r>
             <w:r>
               <w:rPr>
@@ -730,10 +732,10 @@
             <w:rPr>
               <w:rFonts w:eastAsiaTheme="minorEastAsia"/>
               <w:noProof/>
-              <w:lang w:eastAsia="nl-NL"/>
+              <w:lang w:val="en-NL" w:eastAsia="en-NL"/>
             </w:rPr>
           </w:pPr>
-          <w:hyperlink w:anchor="_Toc514714448" w:history="1">
+          <w:hyperlink w:anchor="_Toc514835010" w:history="1">
             <w:r>
               <w:rPr>
                 <w:rStyle w:val="Hyperlink"/>
@@ -761,7 +763,7 @@
                 <w:noProof/>
                 <w:webHidden/>
               </w:rPr>
-              <w:instrText xml:space="preserve"> PAGEREF _Toc514714448 \h </w:instrText>
+              <w:instrText xml:space="preserve"> PAGEREF _Toc514835010 \h </w:instrText>
             </w:r>
             <w:r>
               <w:rPr>
@@ -782,77 +784,6 @@
                 <w:webHidden/>
               </w:rPr>
               <w:t>6</w:t>
-            </w:r>
-            <w:r>
-              <w:rPr>
-                <w:noProof/>
-                <w:webHidden/>
-              </w:rPr>
-              <w:fldChar w:fldCharType="end"/>
-            </w:r>
-          </w:hyperlink>
-        </w:p>
-        <w:p>
-          <w:pPr>
-            <w:pStyle w:val="Inhopg1"/>
-            <w:tabs>
-              <w:tab w:val="right" w:leader="dot" w:pos="9062"/>
-            </w:tabs>
-            <w:rPr>
-              <w:rFonts w:eastAsiaTheme="minorEastAsia"/>
-              <w:noProof/>
-              <w:lang w:eastAsia="nl-NL"/>
-            </w:rPr>
-          </w:pPr>
-          <w:hyperlink w:anchor="_Toc514714449" w:history="1">
-            <w:r>
-              <w:rPr>
-                <w:rStyle w:val="Hyperlink"/>
-                <w:noProof/>
-                <w:lang w:val="en-US"/>
-              </w:rPr>
-              <w:t>UI wireframe: Browse page</w:t>
-            </w:r>
-            <w:r>
-              <w:rPr>
-                <w:noProof/>
-                <w:webHidden/>
-              </w:rPr>
-              <w:tab/>
-            </w:r>
-            <w:r>
-              <w:rPr>
-                <w:noProof/>
-                <w:webHidden/>
-              </w:rPr>
-              <w:fldChar w:fldCharType="begin"/>
-            </w:r>
-            <w:r>
-              <w:rPr>
-                <w:noProof/>
-                <w:webHidden/>
-              </w:rPr>
-              <w:instrText xml:space="preserve"> PAGEREF _Toc514714449 \h </w:instrText>
-            </w:r>
-            <w:r>
-              <w:rPr>
-                <w:noProof/>
-                <w:webHidden/>
-              </w:rPr>
-            </w:r>
-            <w:r>
-              <w:rPr>
-                <w:noProof/>
-                <w:webHidden/>
-              </w:rPr>
-              <w:fldChar w:fldCharType="separate"/>
-            </w:r>
-            <w:r>
-              <w:rPr>
-                <w:noProof/>
-                <w:webHidden/>
-              </w:rPr>
-              <w:t>7</w:t>
             </w:r>
             <w:r>
               <w:rPr>
@@ -872,17 +803,17 @@
             <w:rPr>
               <w:rFonts w:eastAsiaTheme="minorEastAsia"/>
               <w:noProof/>
-              <w:lang w:eastAsia="nl-NL"/>
+              <w:lang w:val="en-NL" w:eastAsia="en-NL"/>
             </w:rPr>
           </w:pPr>
-          <w:hyperlink w:anchor="_Toc514714450" w:history="1">
+          <w:hyperlink w:anchor="_Toc514835011" w:history="1">
             <w:r>
               <w:rPr>
                 <w:rStyle w:val="Hyperlink"/>
                 <w:noProof/>
                 <w:lang w:val="en-US"/>
               </w:rPr>
-              <w:t>UI-wireframe: About page</w:t>
+              <w:t>UI wireframe: Browse page</w:t>
             </w:r>
             <w:r>
               <w:rPr>
@@ -903,7 +834,7 @@
                 <w:noProof/>
                 <w:webHidden/>
               </w:rPr>
-              <w:instrText xml:space="preserve"> PAGEREF _Toc514714450 \h </w:instrText>
+              <w:instrText xml:space="preserve"> PAGEREF _Toc514835011 \h </w:instrText>
             </w:r>
             <w:r>
               <w:rPr>
@@ -923,7 +854,7 @@
                 <w:noProof/>
                 <w:webHidden/>
               </w:rPr>
-              <w:t>8</w:t>
+              <w:t>7</w:t>
             </w:r>
             <w:r>
               <w:rPr>
@@ -943,17 +874,17 @@
             <w:rPr>
               <w:rFonts w:eastAsiaTheme="minorEastAsia"/>
               <w:noProof/>
-              <w:lang w:eastAsia="nl-NL"/>
+              <w:lang w:val="en-NL" w:eastAsia="en-NL"/>
             </w:rPr>
           </w:pPr>
-          <w:hyperlink w:anchor="_Toc514714451" w:history="1">
+          <w:hyperlink w:anchor="_Toc514835012" w:history="1">
             <w:r>
               <w:rPr>
                 <w:rStyle w:val="Hyperlink"/>
                 <w:noProof/>
                 <w:lang w:val="en-US"/>
               </w:rPr>
-              <w:t>UI wireframe: Login page</w:t>
+              <w:t>UI-wireframe: About page</w:t>
             </w:r>
             <w:r>
               <w:rPr>
@@ -974,7 +905,7 @@
                 <w:noProof/>
                 <w:webHidden/>
               </w:rPr>
-              <w:instrText xml:space="preserve"> PAGEREF _Toc514714451 \h </w:instrText>
+              <w:instrText xml:space="preserve"> PAGEREF _Toc514835012 \h </w:instrText>
             </w:r>
             <w:r>
               <w:rPr>
@@ -994,7 +925,7 @@
                 <w:noProof/>
                 <w:webHidden/>
               </w:rPr>
-              <w:t>9</w:t>
+              <w:t>8</w:t>
             </w:r>
             <w:r>
               <w:rPr>
@@ -1014,17 +945,17 @@
             <w:rPr>
               <w:rFonts w:eastAsiaTheme="minorEastAsia"/>
               <w:noProof/>
-              <w:lang w:eastAsia="nl-NL"/>
+              <w:lang w:val="en-NL" w:eastAsia="en-NL"/>
             </w:rPr>
           </w:pPr>
-          <w:hyperlink w:anchor="_Toc514714452" w:history="1">
+          <w:hyperlink w:anchor="_Toc514835013" w:history="1">
             <w:r>
               <w:rPr>
                 <w:rStyle w:val="Hyperlink"/>
                 <w:noProof/>
                 <w:lang w:val="en-US"/>
               </w:rPr>
-              <w:t>Use cases</w:t>
+              <w:t>UI wireframe: Login page</w:t>
             </w:r>
             <w:r>
               <w:rPr>
@@ -1045,7 +976,7 @@
                 <w:noProof/>
                 <w:webHidden/>
               </w:rPr>
-              <w:instrText xml:space="preserve"> PAGEREF _Toc514714452 \h </w:instrText>
+              <w:instrText xml:space="preserve"> PAGEREF _Toc514835013 \h </w:instrText>
             </w:r>
             <w:r>
               <w:rPr>
@@ -1065,7 +996,7 @@
                 <w:noProof/>
                 <w:webHidden/>
               </w:rPr>
-              <w:t>10</w:t>
+              <w:t>9</w:t>
             </w:r>
             <w:r>
               <w:rPr>
@@ -1085,16 +1016,17 @@
             <w:rPr>
               <w:rFonts w:eastAsiaTheme="minorEastAsia"/>
               <w:noProof/>
-              <w:lang w:eastAsia="nl-NL"/>
+              <w:lang w:val="en-NL" w:eastAsia="en-NL"/>
             </w:rPr>
           </w:pPr>
-          <w:hyperlink w:anchor="_Toc514714453" w:history="1">
+          <w:hyperlink w:anchor="_Toc514835014" w:history="1">
             <w:r>
               <w:rPr>
                 <w:rStyle w:val="Hyperlink"/>
                 <w:noProof/>
-              </w:rPr>
-              <w:t>Test cases</w:t>
+                <w:lang w:val="en-US"/>
+              </w:rPr>
+              <w:t>Use cases</w:t>
             </w:r>
             <w:r>
               <w:rPr>
@@ -1115,7 +1047,77 @@
                 <w:noProof/>
                 <w:webHidden/>
               </w:rPr>
-              <w:instrText xml:space="preserve"> PAGEREF _Toc514714453 \h </w:instrText>
+              <w:instrText xml:space="preserve"> PAGEREF _Toc514835014 \h </w:instrText>
+            </w:r>
+            <w:r>
+              <w:rPr>
+                <w:noProof/>
+                <w:webHidden/>
+              </w:rPr>
+            </w:r>
+            <w:r>
+              <w:rPr>
+                <w:noProof/>
+                <w:webHidden/>
+              </w:rPr>
+              <w:fldChar w:fldCharType="separate"/>
+            </w:r>
+            <w:r>
+              <w:rPr>
+                <w:noProof/>
+                <w:webHidden/>
+              </w:rPr>
+              <w:t>10</w:t>
+            </w:r>
+            <w:r>
+              <w:rPr>
+                <w:noProof/>
+                <w:webHidden/>
+              </w:rPr>
+              <w:fldChar w:fldCharType="end"/>
+            </w:r>
+          </w:hyperlink>
+        </w:p>
+        <w:p>
+          <w:pPr>
+            <w:pStyle w:val="Inhopg2"/>
+            <w:tabs>
+              <w:tab w:val="right" w:leader="dot" w:pos="9062"/>
+            </w:tabs>
+            <w:rPr>
+              <w:rFonts w:eastAsiaTheme="minorEastAsia"/>
+              <w:noProof/>
+              <w:lang w:val="en-NL" w:eastAsia="en-NL"/>
+            </w:rPr>
+          </w:pPr>
+          <w:hyperlink w:anchor="_Toc514835015" w:history="1">
+            <w:r>
+              <w:rPr>
+                <w:rStyle w:val="Hyperlink"/>
+                <w:noProof/>
+              </w:rPr>
+              <w:t>Test cases</w:t>
+            </w:r>
+            <w:r>
+              <w:rPr>
+                <w:noProof/>
+                <w:webHidden/>
+              </w:rPr>
+              <w:tab/>
+            </w:r>
+            <w:r>
+              <w:rPr>
+                <w:noProof/>
+                <w:webHidden/>
+              </w:rPr>
+              <w:fldChar w:fldCharType="begin"/>
+            </w:r>
+            <w:r>
+              <w:rPr>
+                <w:noProof/>
+                <w:webHidden/>
+              </w:rPr>
+              <w:instrText xml:space="preserve"> PAGEREF _Toc514835015 \h </w:instrText>
             </w:r>
             <w:r>
               <w:rPr>
@@ -1155,16 +1157,16 @@
             <w:rPr>
               <w:rFonts w:eastAsiaTheme="minorEastAsia"/>
               <w:noProof/>
-              <w:lang w:eastAsia="nl-NL"/>
+              <w:lang w:val="en-NL" w:eastAsia="en-NL"/>
             </w:rPr>
           </w:pPr>
-          <w:hyperlink w:anchor="_Toc514714454" w:history="1">
+          <w:hyperlink w:anchor="_Toc514835016" w:history="1">
             <w:r>
               <w:rPr>
                 <w:rStyle w:val="Hyperlink"/>
                 <w:noProof/>
               </w:rPr>
-              <w:t>Test matrix</w:t>
+              <w:t>Test-matrix</w:t>
             </w:r>
             <w:r>
               <w:rPr>
@@ -1185,7 +1187,7 @@
                 <w:noProof/>
                 <w:webHidden/>
               </w:rPr>
-              <w:instrText xml:space="preserve"> PAGEREF _Toc514714454 \h </w:instrText>
+              <w:instrText xml:space="preserve"> PAGEREF _Toc514835016 \h </w:instrText>
             </w:r>
             <w:r>
               <w:rPr>
@@ -1205,7 +1207,7 @@
                 <w:noProof/>
                 <w:webHidden/>
               </w:rPr>
-              <w:t>15</w:t>
+              <w:t>16</w:t>
             </w:r>
             <w:r>
               <w:rPr>
@@ -1251,12 +1253,12 @@
       <w:pPr>
         <w:pStyle w:val="Kop1"/>
       </w:pPr>
-      <w:bookmarkStart w:id="0" w:name="_Toc514714439"/>
+      <w:bookmarkStart w:id="1" w:name="_Toc514835001"/>
       <w:r>
         <w:lastRenderedPageBreak/>
         <w:t>Requirements</w:t>
       </w:r>
-      <w:bookmarkEnd w:id="0"/>
+      <w:bookmarkEnd w:id="1"/>
     </w:p>
     <w:p>
       <w:pPr>
@@ -1280,11 +1282,11 @@
       <w:pPr>
         <w:pStyle w:val="Kop2"/>
       </w:pPr>
-      <w:bookmarkStart w:id="1" w:name="_Toc514714440"/>
+      <w:bookmarkStart w:id="2" w:name="_Toc514835002"/>
       <w:r>
         <w:t>Voorwoord</w:t>
       </w:r>
-      <w:bookmarkEnd w:id="1"/>
+      <w:bookmarkEnd w:id="2"/>
     </w:p>
     <w:p>
       <w:r>
@@ -1304,7 +1306,15 @@
       </w:r>
       <w:proofErr w:type="spellEnd"/>
       <w:r>
-        <w:t xml:space="preserve"> die meer bieden dan de geadverteerde functionaliteit, jammer genoeg in de negatieve zin. Hiermee wordt bedoeld dat de geproduceerde resultaten welke uit torrents (peer-</w:t>
+        <w:t xml:space="preserve"> die meer bieden dan de geadverteerde functionaliteit, jammer genoeg in de negatieve zin. Hiermee wordt bedoeld dat de geproduceerde resultaten welke uit </w:t>
+      </w:r>
+      <w:proofErr w:type="spellStart"/>
+      <w:r>
+        <w:t>torrents</w:t>
+      </w:r>
+      <w:proofErr w:type="spellEnd"/>
+      <w:r>
+        <w:t xml:space="preserve"> (peer-</w:t>
       </w:r>
       <w:proofErr w:type="spellStart"/>
       <w:r>
@@ -1328,11 +1338,11 @@
       <w:pPr>
         <w:pStyle w:val="Kop2"/>
       </w:pPr>
-      <w:bookmarkStart w:id="2" w:name="_Toc514714441"/>
+      <w:bookmarkStart w:id="3" w:name="_Toc514835003"/>
       <w:r>
         <w:t>MoSCoW-analyse</w:t>
       </w:r>
-      <w:bookmarkEnd w:id="2"/>
+      <w:bookmarkEnd w:id="3"/>
     </w:p>
     <w:p>
       <w:r>
@@ -1393,11 +1403,11 @@
       <w:pPr>
         <w:pStyle w:val="Kop3"/>
       </w:pPr>
-      <w:bookmarkStart w:id="3" w:name="_Toc514714442"/>
+      <w:bookmarkStart w:id="4" w:name="_Toc514835004"/>
       <w:r>
         <w:t>Must</w:t>
       </w:r>
-      <w:bookmarkEnd w:id="3"/>
+      <w:bookmarkEnd w:id="4"/>
     </w:p>
     <w:p>
       <w:pPr>
@@ -1442,11 +1452,11 @@
       <w:pPr>
         <w:pStyle w:val="Kop3"/>
       </w:pPr>
-      <w:bookmarkStart w:id="4" w:name="_Toc514714443"/>
+      <w:bookmarkStart w:id="5" w:name="_Toc514835005"/>
       <w:r>
         <w:t>Should</w:t>
       </w:r>
-      <w:bookmarkEnd w:id="4"/>
+      <w:bookmarkEnd w:id="5"/>
     </w:p>
     <w:p>
       <w:pPr>
@@ -1539,14 +1549,14 @@
       <w:pPr>
         <w:pStyle w:val="Kop3"/>
       </w:pPr>
-      <w:bookmarkStart w:id="5" w:name="_Toc514714444"/>
+      <w:bookmarkStart w:id="6" w:name="_Toc514835006"/>
       <w:r>
         <w:t>Coul</w:t>
       </w:r>
       <w:r>
         <w:t>d</w:t>
       </w:r>
-      <w:bookmarkEnd w:id="5"/>
+      <w:bookmarkEnd w:id="6"/>
     </w:p>
     <w:p>
       <w:pPr>
@@ -1600,11 +1610,11 @@
       <w:pPr>
         <w:pStyle w:val="Kop3"/>
       </w:pPr>
-      <w:bookmarkStart w:id="6" w:name="_Toc514714445"/>
+      <w:bookmarkStart w:id="7" w:name="_Toc514835007"/>
       <w:r>
         <w:t>Would</w:t>
       </w:r>
-      <w:bookmarkEnd w:id="6"/>
+      <w:bookmarkEnd w:id="7"/>
     </w:p>
     <w:p>
       <w:pPr>
@@ -1658,7 +1668,7 @@
           <w:lang w:val="en-US"/>
         </w:rPr>
       </w:pPr>
-      <w:bookmarkStart w:id="7" w:name="_Toc514714446"/>
+      <w:bookmarkStart w:id="8" w:name="_Toc514835008"/>
       <w:proofErr w:type="spellStart"/>
       <w:r>
         <w:rPr>
@@ -1667,7 +1677,7 @@
         <w:lastRenderedPageBreak/>
         <w:t>Analyse</w:t>
       </w:r>
-      <w:bookmarkEnd w:id="7"/>
+      <w:bookmarkEnd w:id="8"/>
       <w:proofErr w:type="spellEnd"/>
     </w:p>
     <w:p>
@@ -1719,7 +1729,7 @@
           <w:lang w:val="en-US"/>
         </w:rPr>
       </w:pPr>
-      <w:bookmarkStart w:id="8" w:name="_Toc514714447"/>
+      <w:bookmarkStart w:id="9" w:name="_Toc514835009"/>
       <w:r>
         <w:rPr>
           <w:lang w:val="en-US"/>
@@ -1733,7 +1743,7 @@
         </w:rPr>
         <w:t>: Front page</w:t>
       </w:r>
-      <w:bookmarkEnd w:id="8"/>
+      <w:bookmarkEnd w:id="9"/>
     </w:p>
     <w:p>
       <w:pPr>
@@ -1814,15 +1824,32 @@
           <w:lang w:val="en-US"/>
         </w:rPr>
       </w:pPr>
-      <w:hyperlink r:id="rId9" w:history="1">
-        <w:r>
-          <w:rPr>
-            <w:rStyle w:val="Hyperlink"/>
-            <w:lang w:val="en-US"/>
-          </w:rPr>
-          <w:t>https://wireframe.cc/yanaSB</w:t>
-        </w:r>
-      </w:hyperlink>
+      <w:r>
+        <w:fldChar w:fldCharType="begin"/>
+      </w:r>
+      <w:r>
+        <w:rPr>
+          <w:lang w:val="en-GB"/>
+        </w:rPr>
+        <w:instrText xml:space="preserve"> HYPERLINK "https://wireframe.cc/yanaSB" </w:instrText>
+      </w:r>
+      <w:r>
+        <w:fldChar w:fldCharType="separate"/>
+      </w:r>
+      <w:r>
+        <w:rPr>
+          <w:rStyle w:val="Hyperlink"/>
+          <w:lang w:val="en-US"/>
+        </w:rPr>
+        <w:t>https://wireframe.cc/yanaSB</w:t>
+      </w:r>
+      <w:r>
+        <w:rPr>
+          <w:rStyle w:val="Hyperlink"/>
+          <w:lang w:val="en-US"/>
+        </w:rPr>
+        <w:fldChar w:fldCharType="end"/>
+      </w:r>
     </w:p>
     <w:p>
       <w:pPr>
@@ -1845,7 +1872,7 @@
           <w:lang w:val="en-US"/>
         </w:rPr>
       </w:pPr>
-      <w:bookmarkStart w:id="9" w:name="_Toc514714448"/>
+      <w:bookmarkStart w:id="10" w:name="_Toc514835010"/>
       <w:r>
         <w:rPr>
           <w:lang w:val="en-US"/>
@@ -1853,7 +1880,7 @@
         <w:lastRenderedPageBreak/>
         <w:t>UI wireframe: Results page</w:t>
       </w:r>
-      <w:bookmarkEnd w:id="9"/>
+      <w:bookmarkEnd w:id="10"/>
     </w:p>
     <w:p>
       <w:pPr>
@@ -1906,7 +1933,7 @@
                     <pic:cNvPicPr/>
                   </pic:nvPicPr>
                   <pic:blipFill>
-                    <a:blip r:embed="rId10"/>
+                    <a:blip r:embed="rId9"/>
                     <a:stretch>
                       <a:fillRect/>
                     </a:stretch>
@@ -1934,7 +1961,7 @@
           <w:lang w:val="en-US"/>
         </w:rPr>
       </w:pPr>
-      <w:hyperlink r:id="rId11" w:history="1">
+      <w:hyperlink r:id="rId10" w:history="1">
         <w:r>
           <w:rPr>
             <w:rStyle w:val="Hyperlink"/>
@@ -1965,7 +1992,7 @@
           <w:lang w:val="en-US"/>
         </w:rPr>
       </w:pPr>
-      <w:bookmarkStart w:id="10" w:name="_Toc514714449"/>
+      <w:bookmarkStart w:id="11" w:name="_Toc514835011"/>
       <w:r>
         <w:rPr>
           <w:lang w:val="en-US"/>
@@ -1973,7 +2000,7 @@
         <w:lastRenderedPageBreak/>
         <w:t>UI wireframe: Browse page</w:t>
       </w:r>
-      <w:bookmarkEnd w:id="10"/>
+      <w:bookmarkEnd w:id="11"/>
     </w:p>
     <w:p>
       <w:pPr>
@@ -2026,7 +2053,7 @@
                     <pic:cNvPicPr/>
                   </pic:nvPicPr>
                   <pic:blipFill>
-                    <a:blip r:embed="rId12"/>
+                    <a:blip r:embed="rId11"/>
                     <a:stretch>
                       <a:fillRect/>
                     </a:stretch>
@@ -2054,15 +2081,32 @@
           <w:lang w:val="en-US"/>
         </w:rPr>
       </w:pPr>
-      <w:hyperlink r:id="rId13" w:history="1">
-        <w:r>
-          <w:rPr>
-            <w:rStyle w:val="Hyperlink"/>
-            <w:lang w:val="en-US"/>
-          </w:rPr>
-          <w:t>https://wireframe.cc/4PaAXg</w:t>
-        </w:r>
-      </w:hyperlink>
+      <w:r>
+        <w:fldChar w:fldCharType="begin"/>
+      </w:r>
+      <w:r>
+        <w:rPr>
+          <w:lang w:val="en-GB"/>
+        </w:rPr>
+        <w:instrText xml:space="preserve"> HYPERLINK "https://wireframe.cc/4PaAXg" </w:instrText>
+      </w:r>
+      <w:r>
+        <w:fldChar w:fldCharType="separate"/>
+      </w:r>
+      <w:r>
+        <w:rPr>
+          <w:rStyle w:val="Hyperlink"/>
+          <w:lang w:val="en-US"/>
+        </w:rPr>
+        <w:t>https://wireframe.cc/4PaAXg</w:t>
+      </w:r>
+      <w:r>
+        <w:rPr>
+          <w:rStyle w:val="Hyperlink"/>
+          <w:lang w:val="en-US"/>
+        </w:rPr>
+        <w:fldChar w:fldCharType="end"/>
+      </w:r>
     </w:p>
     <w:p>
       <w:pPr>
@@ -2085,7 +2129,7 @@
           <w:lang w:val="en-US"/>
         </w:rPr>
       </w:pPr>
-      <w:bookmarkStart w:id="11" w:name="_Toc514714450"/>
+      <w:bookmarkStart w:id="12" w:name="_Toc514835012"/>
       <w:r>
         <w:rPr>
           <w:lang w:val="en-US"/>
@@ -2093,7 +2137,7 @@
         <w:lastRenderedPageBreak/>
         <w:t>UI-wireframe: About page</w:t>
       </w:r>
-      <w:bookmarkEnd w:id="11"/>
+      <w:bookmarkEnd w:id="12"/>
     </w:p>
     <w:p>
       <w:pPr>
@@ -2146,7 +2190,7 @@
                     <pic:cNvPicPr/>
                   </pic:nvPicPr>
                   <pic:blipFill>
-                    <a:blip r:embed="rId14"/>
+                    <a:blip r:embed="rId12"/>
                     <a:stretch>
                       <a:fillRect/>
                     </a:stretch>
@@ -2174,7 +2218,7 @@
           <w:lang w:val="en-US"/>
         </w:rPr>
       </w:pPr>
-      <w:hyperlink r:id="rId15" w:history="1">
+      <w:hyperlink r:id="rId13" w:history="1">
         <w:r>
           <w:rPr>
             <w:rStyle w:val="Hyperlink"/>
@@ -2205,7 +2249,7 @@
           <w:lang w:val="en-US"/>
         </w:rPr>
       </w:pPr>
-      <w:bookmarkStart w:id="12" w:name="_Toc514714451"/>
+      <w:bookmarkStart w:id="13" w:name="_Toc514835013"/>
       <w:r>
         <w:rPr>
           <w:lang w:val="en-US"/>
@@ -2213,7 +2257,7 @@
         <w:lastRenderedPageBreak/>
         <w:t>UI wireframe: Login page</w:t>
       </w:r>
-      <w:bookmarkEnd w:id="12"/>
+      <w:bookmarkEnd w:id="13"/>
     </w:p>
     <w:p>
       <w:pPr>
@@ -2266,7 +2310,7 @@
                     <pic:cNvPicPr/>
                   </pic:nvPicPr>
                   <pic:blipFill>
-                    <a:blip r:embed="rId16"/>
+                    <a:blip r:embed="rId14"/>
                     <a:stretch>
                       <a:fillRect/>
                     </a:stretch>
@@ -2294,15 +2338,32 @@
           <w:lang w:val="en-US"/>
         </w:rPr>
       </w:pPr>
-      <w:hyperlink r:id="rId17" w:history="1">
-        <w:r>
-          <w:rPr>
-            <w:rStyle w:val="Hyperlink"/>
-            <w:lang w:val="en-US"/>
-          </w:rPr>
-          <w:t>https://wireframe.cc/4PaAXg</w:t>
-        </w:r>
-      </w:hyperlink>
+      <w:r>
+        <w:fldChar w:fldCharType="begin"/>
+      </w:r>
+      <w:r>
+        <w:rPr>
+          <w:lang w:val="en-GB"/>
+        </w:rPr>
+        <w:instrText xml:space="preserve"> HYPERLINK "https://wireframe.cc/4PaAXg" </w:instrText>
+      </w:r>
+      <w:r>
+        <w:fldChar w:fldCharType="separate"/>
+      </w:r>
+      <w:r>
+        <w:rPr>
+          <w:rStyle w:val="Hyperlink"/>
+          <w:lang w:val="en-US"/>
+        </w:rPr>
+        <w:t>https://wireframe.cc/4PaAXg</w:t>
+      </w:r>
+      <w:r>
+        <w:rPr>
+          <w:rStyle w:val="Hyperlink"/>
+          <w:lang w:val="en-US"/>
+        </w:rPr>
+        <w:fldChar w:fldCharType="end"/>
+      </w:r>
     </w:p>
     <w:p>
       <w:pPr>
@@ -2324,7 +2385,7 @@
           <w:lang w:val="en-US"/>
         </w:rPr>
       </w:pPr>
-      <w:bookmarkStart w:id="13" w:name="_Toc514714452"/>
+      <w:bookmarkStart w:id="14" w:name="_Toc514835014"/>
       <w:r>
         <w:rPr>
           <w:lang w:val="en-US"/>
@@ -2332,7 +2393,7 @@
         <w:lastRenderedPageBreak/>
         <w:t>Use cases</w:t>
       </w:r>
-      <w:bookmarkEnd w:id="13"/>
+      <w:bookmarkEnd w:id="14"/>
     </w:p>
     <w:p>
       <w:pPr>
@@ -2383,7 +2444,7 @@
                     </pic:cNvPicPr>
                   </pic:nvPicPr>
                   <pic:blipFill>
-                    <a:blip r:embed="rId18">
+                    <a:blip r:embed="rId15">
                       <a:extLst>
                         <a:ext uri="{28A0092B-C50C-407E-A947-70E740481C1C}">
                           <a14:useLocalDpi xmlns:a14="http://schemas.microsoft.com/office/drawing/2010/main" val="0"/>
@@ -5119,12 +5180,12 @@
       <w:pPr>
         <w:pStyle w:val="Kop2"/>
       </w:pPr>
-      <w:bookmarkStart w:id="14" w:name="_Toc514714453"/>
+      <w:bookmarkStart w:id="15" w:name="_Toc514835015"/>
       <w:r>
         <w:lastRenderedPageBreak/>
         <w:t>Test cases</w:t>
       </w:r>
-      <w:bookmarkEnd w:id="14"/>
+      <w:bookmarkEnd w:id="15"/>
     </w:p>
     <w:tbl>
       <w:tblPr>
@@ -7012,7 +7073,6 @@
       <w:pPr>
         <w:pStyle w:val="Kop3"/>
       </w:pPr>
-      <w:bookmarkStart w:id="15" w:name="_Toc514714454"/>
     </w:p>
     <w:p>
       <w:pPr>
@@ -7031,6 +7091,7 @@
       <w:pPr>
         <w:pStyle w:val="Kop3"/>
       </w:pPr>
+      <w:bookmarkStart w:id="16" w:name="_Toc514835016"/>
       <w:r>
         <w:lastRenderedPageBreak/>
         <w:t>Test</w:t>
@@ -7038,12 +7099,10 @@
       <w:r>
         <w:t>-</w:t>
       </w:r>
-      <w:bookmarkStart w:id="16" w:name="_GoBack"/>
-      <w:bookmarkEnd w:id="16"/>
       <w:r>
         <w:t>matrix</w:t>
       </w:r>
-      <w:bookmarkEnd w:id="15"/>
+      <w:bookmarkEnd w:id="16"/>
     </w:p>
     <w:tbl>
       <w:tblPr>
@@ -14317,8 +14376,8 @@
     </w:tbl>
     <w:p/>
     <w:sectPr>
-      <w:footerReference w:type="default" r:id="rId19"/>
-      <w:footerReference w:type="first" r:id="rId20"/>
+      <w:footerReference w:type="default" r:id="rId16"/>
+      <w:footerReference w:type="first" r:id="rId17"/>
       <w:pgSz w:w="11906" w:h="16838"/>
       <w:pgMar w:top="1417" w:right="1417" w:bottom="1417" w:left="1417" w:header="708" w:footer="708" w:gutter="0"/>
       <w:cols w:space="708"/>
@@ -18938,7 +18997,7 @@
 </file>
 
 <file path=customXml/itemProps1.xml><?xml version="1.0" encoding="utf-8"?>
-<ds:datastoreItem xmlns:ds="http://schemas.openxmlformats.org/officeDocument/2006/customXml" ds:itemID="{02AABF36-862D-49F6-8E9F-FAC73A137A98}">
+<ds:datastoreItem xmlns:ds="http://schemas.openxmlformats.org/officeDocument/2006/customXml" ds:itemID="{222AA386-099C-46B5-8333-9F7362A0C718}">
   <ds:schemaRefs>
     <ds:schemaRef ds:uri="http://schemas.openxmlformats.org/officeDocument/2006/bibliography"/>
   </ds:schemaRefs>

</xml_diff>

<commit_message>
Unit tests completed. Documentation updated. Code optimizations and finalization of project.
</commit_message>
<xml_diff>
--- a/docs/RequirementsAnalyse.docx
+++ b/docs/RequirementsAnalyse.docx
@@ -89,7 +89,7 @@
             <w:rPr>
               <w:rFonts w:eastAsiaTheme="minorEastAsia"/>
               <w:noProof/>
-              <w:lang w:val="en-NL" w:eastAsia="en-NL"/>
+              <w:lang/>
             </w:rPr>
           </w:pPr>
           <w:r>
@@ -168,7 +168,7 @@
             <w:rPr>
               <w:rFonts w:eastAsiaTheme="minorEastAsia"/>
               <w:noProof/>
-              <w:lang w:val="en-NL" w:eastAsia="en-NL"/>
+              <w:lang/>
             </w:rPr>
           </w:pPr>
           <w:hyperlink w:anchor="_Toc515274493" w:history="1">
@@ -238,7 +238,7 @@
             <w:rPr>
               <w:rFonts w:eastAsiaTheme="minorEastAsia"/>
               <w:noProof/>
-              <w:lang w:val="en-NL" w:eastAsia="en-NL"/>
+              <w:lang/>
             </w:rPr>
           </w:pPr>
           <w:hyperlink w:anchor="_Toc515274494" w:history="1">
@@ -308,7 +308,7 @@
             <w:rPr>
               <w:rFonts w:eastAsiaTheme="minorEastAsia"/>
               <w:noProof/>
-              <w:lang w:val="en-NL" w:eastAsia="en-NL"/>
+              <w:lang/>
             </w:rPr>
           </w:pPr>
           <w:hyperlink w:anchor="_Toc515274495" w:history="1">
@@ -378,7 +378,7 @@
             <w:rPr>
               <w:rFonts w:eastAsiaTheme="minorEastAsia"/>
               <w:noProof/>
-              <w:lang w:val="en-NL" w:eastAsia="en-NL"/>
+              <w:lang/>
             </w:rPr>
           </w:pPr>
           <w:hyperlink w:anchor="_Toc515274496" w:history="1">
@@ -448,7 +448,7 @@
             <w:rPr>
               <w:rFonts w:eastAsiaTheme="minorEastAsia"/>
               <w:noProof/>
-              <w:lang w:val="en-NL" w:eastAsia="en-NL"/>
+              <w:lang/>
             </w:rPr>
           </w:pPr>
           <w:hyperlink w:anchor="_Toc515274497" w:history="1">
@@ -518,7 +518,7 @@
             <w:rPr>
               <w:rFonts w:eastAsiaTheme="minorEastAsia"/>
               <w:noProof/>
-              <w:lang w:val="en-NL" w:eastAsia="en-NL"/>
+              <w:lang/>
             </w:rPr>
           </w:pPr>
           <w:hyperlink w:anchor="_Toc515274498" w:history="1">
@@ -588,7 +588,7 @@
             <w:rPr>
               <w:rFonts w:eastAsiaTheme="minorEastAsia"/>
               <w:noProof/>
-              <w:lang w:val="en-NL" w:eastAsia="en-NL"/>
+              <w:lang/>
             </w:rPr>
           </w:pPr>
           <w:hyperlink w:anchor="_Toc515274499" w:history="1">
@@ -659,7 +659,7 @@
             <w:rPr>
               <w:rFonts w:eastAsiaTheme="minorEastAsia"/>
               <w:noProof/>
-              <w:lang w:val="en-NL" w:eastAsia="en-NL"/>
+              <w:lang/>
             </w:rPr>
           </w:pPr>
           <w:hyperlink w:anchor="_Toc515274500" w:history="1">
@@ -730,7 +730,7 @@
             <w:rPr>
               <w:rFonts w:eastAsiaTheme="minorEastAsia"/>
               <w:noProof/>
-              <w:lang w:val="en-NL" w:eastAsia="en-NL"/>
+              <w:lang/>
             </w:rPr>
           </w:pPr>
           <w:hyperlink w:anchor="_Toc515274501" w:history="1">
@@ -801,7 +801,7 @@
             <w:rPr>
               <w:rFonts w:eastAsiaTheme="minorEastAsia"/>
               <w:noProof/>
-              <w:lang w:val="en-NL" w:eastAsia="en-NL"/>
+              <w:lang/>
             </w:rPr>
           </w:pPr>
           <w:hyperlink w:anchor="_Toc515274502" w:history="1">
@@ -872,7 +872,7 @@
             <w:rPr>
               <w:rFonts w:eastAsiaTheme="minorEastAsia"/>
               <w:noProof/>
-              <w:lang w:val="en-NL" w:eastAsia="en-NL"/>
+              <w:lang/>
             </w:rPr>
           </w:pPr>
           <w:hyperlink w:anchor="_Toc515274503" w:history="1">
@@ -943,7 +943,7 @@
             <w:rPr>
               <w:rFonts w:eastAsiaTheme="minorEastAsia"/>
               <w:noProof/>
-              <w:lang w:val="en-NL" w:eastAsia="en-NL"/>
+              <w:lang/>
             </w:rPr>
           </w:pPr>
           <w:hyperlink w:anchor="_Toc515274504" w:history="1">
@@ -1014,7 +1014,7 @@
             <w:rPr>
               <w:rFonts w:eastAsiaTheme="minorEastAsia"/>
               <w:noProof/>
-              <w:lang w:val="en-NL" w:eastAsia="en-NL"/>
+              <w:lang/>
             </w:rPr>
           </w:pPr>
           <w:hyperlink w:anchor="_Toc515274505" w:history="1">
@@ -1085,7 +1085,7 @@
             <w:rPr>
               <w:rFonts w:eastAsiaTheme="minorEastAsia"/>
               <w:noProof/>
-              <w:lang w:val="en-NL" w:eastAsia="en-NL"/>
+              <w:lang/>
             </w:rPr>
           </w:pPr>
           <w:hyperlink w:anchor="_Toc515274506" w:history="1">
@@ -1156,7 +1156,7 @@
             <w:rPr>
               <w:rFonts w:eastAsiaTheme="minorEastAsia"/>
               <w:noProof/>
-              <w:lang w:val="en-NL" w:eastAsia="en-NL"/>
+              <w:lang/>
             </w:rPr>
           </w:pPr>
           <w:hyperlink w:anchor="_Toc515274507" w:history="1">
@@ -1227,7 +1227,7 @@
             <w:rPr>
               <w:rFonts w:eastAsiaTheme="minorEastAsia"/>
               <w:noProof/>
-              <w:lang w:val="en-NL" w:eastAsia="en-NL"/>
+              <w:lang/>
             </w:rPr>
           </w:pPr>
           <w:hyperlink w:anchor="_Toc515274508" w:history="1">
@@ -1298,7 +1298,7 @@
             <w:rPr>
               <w:rFonts w:eastAsiaTheme="minorEastAsia"/>
               <w:noProof/>
-              <w:lang w:val="en-NL" w:eastAsia="en-NL"/>
+              <w:lang/>
             </w:rPr>
           </w:pPr>
           <w:hyperlink w:anchor="_Toc515274509" w:history="1">
@@ -1369,7 +1369,7 @@
             <w:rPr>
               <w:rFonts w:eastAsiaTheme="minorEastAsia"/>
               <w:noProof/>
-              <w:lang w:val="en-NL" w:eastAsia="en-NL"/>
+              <w:lang/>
             </w:rPr>
           </w:pPr>
           <w:hyperlink w:anchor="_Toc515274510" w:history="1">
@@ -1439,7 +1439,7 @@
             <w:rPr>
               <w:rFonts w:eastAsiaTheme="minorEastAsia"/>
               <w:noProof/>
-              <w:lang w:val="en-NL" w:eastAsia="en-NL"/>
+              <w:lang/>
             </w:rPr>
           </w:pPr>
           <w:hyperlink w:anchor="_Toc515274511" w:history="1">
@@ -1556,15 +1556,7 @@
         <w:t>ti</w:t>
       </w:r>
       <w:r>
-        <w:t xml:space="preserve">onele </w:t>
-      </w:r>
-      <w:proofErr w:type="spellStart"/>
-      <w:r>
-        <w:t>requirements</w:t>
-      </w:r>
-      <w:proofErr w:type="spellEnd"/>
-      <w:r>
-        <w:t>, beperkingen en kwaliteitseisen</w:t>
+        <w:t>onele requirements, beperkingen en kwaliteitseisen</w:t>
       </w:r>
     </w:p>
     <w:p/>
@@ -1596,15 +1588,7 @@
       </w:r>
       <w:proofErr w:type="spellEnd"/>
       <w:r>
-        <w:t xml:space="preserve"> die meer bieden dan de geadverteerde functionaliteit, jammer genoeg in de negatieve zin. Hiermee wordt bedoeld dat de geproduceerde resultaten welke uit </w:t>
-      </w:r>
-      <w:proofErr w:type="spellStart"/>
-      <w:r>
-        <w:t>torrents</w:t>
-      </w:r>
-      <w:proofErr w:type="spellEnd"/>
-      <w:r>
-        <w:t xml:space="preserve"> (peer-</w:t>
+        <w:t xml:space="preserve"> die meer bieden dan de geadverteerde functionaliteit, jammer genoeg in de negatieve zin. Hiermee wordt bedoeld dat de geproduceerde resultaten welke uit torrents (peer-</w:t>
       </w:r>
       <w:proofErr w:type="spellStart"/>
       <w:r>
@@ -1623,7 +1607,6 @@
         <w:t xml:space="preserve">) bestaan mogelijk niet de verwachte inhoud bevatten, maar schadelijke software. Met TorrentCheck wordt dit probleem verholpen, door op basis van bepaalde condities vast te stellen welke torrents wel en niet als betrouwbaar mogen worden beschouwd. </w:t>
       </w:r>
     </w:p>
-    <w:p/>
     <w:p>
       <w:pPr>
         <w:pStyle w:val="Kop2"/>
@@ -1732,6 +1715,18 @@
     </w:p>
     <w:p>
       <w:pPr>
+        <w:pStyle w:val="Lijstalinea"/>
+        <w:numPr>
+          <w:ilvl w:val="0"/>
+          <w:numId w:val="19"/>
+        </w:numPr>
+      </w:pPr>
+      <w:r>
+        <w:t>Fr15. Mogelijkheid tot het uploaden van torrents door ingelogde gebruikers.</w:t>
+      </w:r>
+    </w:p>
+    <w:p>
+      <w:pPr>
         <w:pStyle w:val="Kop3"/>
       </w:pPr>
       <w:bookmarkStart w:id="4" w:name="_Toc515274496"/>
@@ -1873,23 +1868,7 @@
         <w:t xml:space="preserve">Kw2.  </w:t>
       </w:r>
       <w:r>
-        <w:t xml:space="preserve">Broninformatie van meerdere </w:t>
-      </w:r>
-      <w:proofErr w:type="spellStart"/>
-      <w:r>
-        <w:t>torrent</w:t>
-      </w:r>
-      <w:proofErr w:type="spellEnd"/>
-      <w:r>
-        <w:t xml:space="preserve"> </w:t>
-      </w:r>
-      <w:proofErr w:type="spellStart"/>
-      <w:r>
-        <w:t>indexes</w:t>
-      </w:r>
-      <w:proofErr w:type="spellEnd"/>
-      <w:r>
-        <w:t xml:space="preserve"> benutten.</w:t>
+        <w:t>Broninformatie van meerdere torrent indexes benutten.</w:t>
       </w:r>
     </w:p>
     <w:p>
@@ -1937,15 +1916,7 @@
         <w:t>10</w:t>
       </w:r>
       <w:r>
-        <w:t xml:space="preserve">.  Mogelijkheid tot het plaatsen van commentaar over </w:t>
-      </w:r>
-      <w:proofErr w:type="spellStart"/>
-      <w:r>
-        <w:t>Torrents</w:t>
-      </w:r>
-      <w:proofErr w:type="spellEnd"/>
-      <w:r>
-        <w:t xml:space="preserve"> bieden.</w:t>
+        <w:t>.  Mogelijkheid tot het plaatsen van commentaar over Torrents bieden.</w:t>
       </w:r>
     </w:p>
     <w:p>
@@ -1981,15 +1952,7 @@
         <w:t>2</w:t>
       </w:r>
       <w:r>
-        <w:t xml:space="preserve">.  Mogelijkheid tot het beoordelen van </w:t>
-      </w:r>
-      <w:proofErr w:type="spellStart"/>
-      <w:r>
-        <w:t>Torrents</w:t>
-      </w:r>
-      <w:proofErr w:type="spellEnd"/>
-      <w:r>
-        <w:t xml:space="preserve"> bieden.</w:t>
+        <w:t>.  Mogelijkheid tot het beoordelen van Torrents bieden.</w:t>
       </w:r>
     </w:p>
     <w:p>
@@ -5966,15 +5929,7 @@
             </w:r>
             <w:proofErr w:type="spellEnd"/>
             <w:r>
-              <w:t xml:space="preserve">) over een </w:t>
-            </w:r>
-            <w:proofErr w:type="spellStart"/>
-            <w:r>
-              <w:t>torrent</w:t>
-            </w:r>
-            <w:proofErr w:type="spellEnd"/>
-            <w:r>
-              <w:t xml:space="preserve"> of andere gebruiker</w:t>
+              <w:t>) over een torrent of andere gebruiker</w:t>
             </w:r>
             <w:r>
               <w:t xml:space="preserve"> (te noemen: entiteit)</w:t>
@@ -6096,15 +6051,7 @@
               <w:cnfStyle w:val="000000000000" w:firstRow="0" w:lastRow="0" w:firstColumn="0" w:lastColumn="0" w:oddVBand="0" w:evenVBand="0" w:oddHBand="0" w:evenHBand="0" w:firstRowFirstColumn="0" w:firstRowLastColumn="0" w:lastRowFirstColumn="0" w:lastRowLastColumn="0"/>
             </w:pPr>
             <w:r>
-              <w:t xml:space="preserve">De actor opent de pagina van een </w:t>
-            </w:r>
-            <w:proofErr w:type="spellStart"/>
-            <w:r>
-              <w:t>torrent</w:t>
-            </w:r>
-            <w:proofErr w:type="spellEnd"/>
-            <w:r>
-              <w:t xml:space="preserve"> of </w:t>
+              <w:t xml:space="preserve">De actor opent de pagina van een torrent of </w:t>
             </w:r>
             <w:r>
               <w:t>gebruiker.</w:t>
@@ -6347,6 +6294,413 @@
             <w:proofErr w:type="spellEnd"/>
             <w:r>
               <w:t xml:space="preserve"> geplaatst op de pagina van de entiteit in kwestie. Hieraan is eventueel een beoordeling verbonden.</w:t>
+            </w:r>
+          </w:p>
+        </w:tc>
+      </w:tr>
+    </w:tbl>
+    <w:p/>
+    <w:tbl>
+      <w:tblPr>
+        <w:tblStyle w:val="Onopgemaaktetabel5"/>
+        <w:tblW w:w="0" w:type="auto"/>
+        <w:tblLook w:val="04A0" w:firstRow="1" w:lastRow="0" w:firstColumn="1" w:lastColumn="0" w:noHBand="0" w:noVBand="1"/>
+      </w:tblPr>
+      <w:tblGrid>
+        <w:gridCol w:w="1985"/>
+        <w:gridCol w:w="7077"/>
+      </w:tblGrid>
+      <w:tr>
+        <w:trPr>
+          <w:cnfStyle w:val="100000000000" w:firstRow="1" w:lastRow="0" w:firstColumn="0" w:lastColumn="0" w:oddVBand="0" w:evenVBand="0" w:oddHBand="0" w:evenHBand="0" w:firstRowFirstColumn="0" w:firstRowLastColumn="0" w:lastRowFirstColumn="0" w:lastRowLastColumn="0"/>
+        </w:trPr>
+        <w:tc>
+          <w:tcPr>
+            <w:cnfStyle w:val="001000000100" w:firstRow="0" w:lastRow="0" w:firstColumn="1" w:lastColumn="0" w:oddVBand="0" w:evenVBand="0" w:oddHBand="0" w:evenHBand="0" w:firstRowFirstColumn="1" w:firstRowLastColumn="0" w:lastRowFirstColumn="0" w:lastRowLastColumn="0"/>
+            <w:tcW w:w="1985" w:type="dxa"/>
+          </w:tcPr>
+          <w:p>
+            <w:pPr>
+              <w:rPr>
+                <w:b/>
+                <w:i w:val="0"/>
+              </w:rPr>
+            </w:pPr>
+            <w:r>
+              <w:rPr>
+                <w:b/>
+                <w:i w:val="0"/>
+              </w:rPr>
+              <w:t>Naam</w:t>
+            </w:r>
+          </w:p>
+        </w:tc>
+        <w:tc>
+          <w:tcPr>
+            <w:tcW w:w="7077" w:type="dxa"/>
+          </w:tcPr>
+          <w:p>
+            <w:pPr>
+              <w:tabs>
+                <w:tab w:val="right" w:pos="6861"/>
+              </w:tabs>
+              <w:cnfStyle w:val="100000000000" w:firstRow="1" w:lastRow="0" w:firstColumn="0" w:lastColumn="0" w:oddVBand="0" w:evenVBand="0" w:oddHBand="0" w:evenHBand="0" w:firstRowFirstColumn="0" w:firstRowLastColumn="0" w:lastRowFirstColumn="0" w:lastRowLastColumn="0"/>
+              <w:rPr>
+                <w:b/>
+              </w:rPr>
+            </w:pPr>
+            <w:r>
+              <w:rPr>
+                <w:i w:val="0"/>
+              </w:rPr>
+              <w:t>Torrent uploaden</w:t>
+            </w:r>
+            <w:r>
+              <w:rPr>
+                <w:b/>
+              </w:rPr>
+              <w:tab/>
+            </w:r>
+            <w:r>
+              <w:rPr>
+                <w:b/>
+                <w:i w:val="0"/>
+              </w:rPr>
+              <w:t>UC0</w:t>
+            </w:r>
+            <w:r>
+              <w:rPr>
+                <w:b/>
+                <w:i w:val="0"/>
+              </w:rPr>
+              <w:t>9</w:t>
+            </w:r>
+          </w:p>
+        </w:tc>
+      </w:tr>
+      <w:tr>
+        <w:trPr>
+          <w:cnfStyle w:val="000000100000" w:firstRow="0" w:lastRow="0" w:firstColumn="0" w:lastColumn="0" w:oddVBand="0" w:evenVBand="0" w:oddHBand="1" w:evenHBand="0" w:firstRowFirstColumn="0" w:firstRowLastColumn="0" w:lastRowFirstColumn="0" w:lastRowLastColumn="0"/>
+        </w:trPr>
+        <w:tc>
+          <w:tcPr>
+            <w:cnfStyle w:val="001000000000" w:firstRow="0" w:lastRow="0" w:firstColumn="1" w:lastColumn="0" w:oddVBand="0" w:evenVBand="0" w:oddHBand="0" w:evenHBand="0" w:firstRowFirstColumn="0" w:firstRowLastColumn="0" w:lastRowFirstColumn="0" w:lastRowLastColumn="0"/>
+            <w:tcW w:w="1985" w:type="dxa"/>
+          </w:tcPr>
+          <w:p>
+            <w:pPr>
+              <w:rPr>
+                <w:b/>
+                <w:i w:val="0"/>
+              </w:rPr>
+            </w:pPr>
+            <w:r>
+              <w:rPr>
+                <w:b/>
+                <w:i w:val="0"/>
+              </w:rPr>
+              <w:t>Samenvatting</w:t>
+            </w:r>
+          </w:p>
+        </w:tc>
+        <w:tc>
+          <w:tcPr>
+            <w:tcW w:w="7077" w:type="dxa"/>
+          </w:tcPr>
+          <w:p>
+            <w:pPr>
+              <w:cnfStyle w:val="000000100000" w:firstRow="0" w:lastRow="0" w:firstColumn="0" w:lastColumn="0" w:oddVBand="0" w:evenVBand="0" w:oddHBand="1" w:evenHBand="0" w:firstRowFirstColumn="0" w:firstRowLastColumn="0" w:lastRowFirstColumn="0" w:lastRowLastColumn="0"/>
+            </w:pPr>
+            <w:r>
+              <w:t xml:space="preserve">De ingelogde gebruiker upload een torrent-bestand </w:t>
+            </w:r>
+            <w:r>
+              <w:t>naar de webserver, waardoor deze beschikbaar wordt voor gebruikers van het platform om te gebruiken.</w:t>
+            </w:r>
+          </w:p>
+        </w:tc>
+      </w:tr>
+      <w:tr>
+        <w:tc>
+          <w:tcPr>
+            <w:cnfStyle w:val="001000000000" w:firstRow="0" w:lastRow="0" w:firstColumn="1" w:lastColumn="0" w:oddVBand="0" w:evenVBand="0" w:oddHBand="0" w:evenHBand="0" w:firstRowFirstColumn="0" w:firstRowLastColumn="0" w:lastRowFirstColumn="0" w:lastRowLastColumn="0"/>
+            <w:tcW w:w="1985" w:type="dxa"/>
+          </w:tcPr>
+          <w:p>
+            <w:pPr>
+              <w:rPr>
+                <w:b/>
+                <w:i w:val="0"/>
+              </w:rPr>
+            </w:pPr>
+            <w:r>
+              <w:rPr>
+                <w:b/>
+                <w:i w:val="0"/>
+              </w:rPr>
+              <w:t>Actors</w:t>
+            </w:r>
+          </w:p>
+        </w:tc>
+        <w:tc>
+          <w:tcPr>
+            <w:tcW w:w="7077" w:type="dxa"/>
+          </w:tcPr>
+          <w:p>
+            <w:pPr>
+              <w:cnfStyle w:val="000000000000" w:firstRow="0" w:lastRow="0" w:firstColumn="0" w:lastColumn="0" w:oddVBand="0" w:evenVBand="0" w:oddHBand="0" w:evenHBand="0" w:firstRowFirstColumn="0" w:firstRowLastColumn="0" w:lastRowFirstColumn="0" w:lastRowLastColumn="0"/>
+            </w:pPr>
+            <w:r>
+              <w:t>Ingelogde gebruiker.</w:t>
+            </w:r>
+          </w:p>
+        </w:tc>
+      </w:tr>
+      <w:tr>
+        <w:trPr>
+          <w:cnfStyle w:val="000000100000" w:firstRow="0" w:lastRow="0" w:firstColumn="0" w:lastColumn="0" w:oddVBand="0" w:evenVBand="0" w:oddHBand="1" w:evenHBand="0" w:firstRowFirstColumn="0" w:firstRowLastColumn="0" w:lastRowFirstColumn="0" w:lastRowLastColumn="0"/>
+        </w:trPr>
+        <w:tc>
+          <w:tcPr>
+            <w:cnfStyle w:val="001000000000" w:firstRow="0" w:lastRow="0" w:firstColumn="1" w:lastColumn="0" w:oddVBand="0" w:evenVBand="0" w:oddHBand="0" w:evenHBand="0" w:firstRowFirstColumn="0" w:firstRowLastColumn="0" w:lastRowFirstColumn="0" w:lastRowLastColumn="0"/>
+            <w:tcW w:w="1985" w:type="dxa"/>
+          </w:tcPr>
+          <w:p>
+            <w:pPr>
+              <w:rPr>
+                <w:b/>
+                <w:i w:val="0"/>
+              </w:rPr>
+            </w:pPr>
+            <w:r>
+              <w:rPr>
+                <w:b/>
+                <w:i w:val="0"/>
+              </w:rPr>
+              <w:t>Aannamen</w:t>
+            </w:r>
+          </w:p>
+        </w:tc>
+        <w:tc>
+          <w:tcPr>
+            <w:tcW w:w="7077" w:type="dxa"/>
+          </w:tcPr>
+          <w:p>
+            <w:pPr>
+              <w:cnfStyle w:val="000000100000" w:firstRow="0" w:lastRow="0" w:firstColumn="0" w:lastColumn="0" w:oddVBand="0" w:evenVBand="0" w:oddHBand="1" w:evenHBand="0" w:firstRowFirstColumn="0" w:firstRowLastColumn="0" w:lastRowFirstColumn="0" w:lastRowLastColumn="0"/>
+            </w:pPr>
+            <w:r>
+              <w:t>Geen.</w:t>
+            </w:r>
+          </w:p>
+        </w:tc>
+      </w:tr>
+      <w:tr>
+        <w:tc>
+          <w:tcPr>
+            <w:cnfStyle w:val="001000000000" w:firstRow="0" w:lastRow="0" w:firstColumn="1" w:lastColumn="0" w:oddVBand="0" w:evenVBand="0" w:oddHBand="0" w:evenHBand="0" w:firstRowFirstColumn="0" w:firstRowLastColumn="0" w:lastRowFirstColumn="0" w:lastRowLastColumn="0"/>
+            <w:tcW w:w="1985" w:type="dxa"/>
+          </w:tcPr>
+          <w:p>
+            <w:pPr>
+              <w:rPr>
+                <w:b/>
+                <w:i w:val="0"/>
+              </w:rPr>
+            </w:pPr>
+            <w:r>
+              <w:rPr>
+                <w:b/>
+                <w:i w:val="0"/>
+              </w:rPr>
+              <w:t>Omschrijving</w:t>
+            </w:r>
+          </w:p>
+        </w:tc>
+        <w:tc>
+          <w:tcPr>
+            <w:tcW w:w="7077" w:type="dxa"/>
+          </w:tcPr>
+          <w:p>
+            <w:pPr>
+              <w:pStyle w:val="Lijstalinea"/>
+              <w:numPr>
+                <w:ilvl w:val="0"/>
+                <w:numId w:val="37"/>
+              </w:numPr>
+              <w:cnfStyle w:val="000000000000" w:firstRow="0" w:lastRow="0" w:firstColumn="0" w:lastColumn="0" w:oddVBand="0" w:evenVBand="0" w:oddHBand="0" w:evenHBand="0" w:firstRowFirstColumn="0" w:firstRowLastColumn="0" w:lastRowFirstColumn="0" w:lastRowLastColumn="0"/>
+            </w:pPr>
+            <w:r>
+              <w:t xml:space="preserve">De actor </w:t>
+            </w:r>
+            <w:r>
+              <w:t>gaat naar de ‘Upload’ pagina.</w:t>
+            </w:r>
+          </w:p>
+          <w:p>
+            <w:pPr>
+              <w:pStyle w:val="Lijstalinea"/>
+              <w:numPr>
+                <w:ilvl w:val="0"/>
+                <w:numId w:val="37"/>
+              </w:numPr>
+              <w:cnfStyle w:val="000000000000" w:firstRow="0" w:lastRow="0" w:firstColumn="0" w:lastColumn="0" w:oddVBand="0" w:evenVBand="0" w:oddHBand="0" w:evenHBand="0" w:firstRowFirstColumn="0" w:firstRowLastColumn="0" w:lastRowFirstColumn="0" w:lastRowLastColumn="0"/>
+            </w:pPr>
+            <w:r>
+              <w:t>De actor klikt op ‘</w:t>
+            </w:r>
+            <w:r>
+              <w:t>upload file’.</w:t>
+            </w:r>
+          </w:p>
+          <w:p>
+            <w:pPr>
+              <w:pStyle w:val="Lijstalinea"/>
+              <w:numPr>
+                <w:ilvl w:val="0"/>
+                <w:numId w:val="37"/>
+              </w:numPr>
+              <w:cnfStyle w:val="000000000000" w:firstRow="0" w:lastRow="0" w:firstColumn="0" w:lastColumn="0" w:oddVBand="0" w:evenVBand="0" w:oddHBand="0" w:evenHBand="0" w:firstRowFirstColumn="0" w:firstRowLastColumn="0" w:lastRowFirstColumn="0" w:lastRowLastColumn="0"/>
+            </w:pPr>
+            <w:r>
+              <w:t xml:space="preserve">De actor </w:t>
+            </w:r>
+            <w:r>
+              <w:t>selecteert een .torrent bestand in de dialoog. [1]</w:t>
+            </w:r>
+          </w:p>
+          <w:p>
+            <w:pPr>
+              <w:pStyle w:val="Lijstalinea"/>
+              <w:numPr>
+                <w:ilvl w:val="0"/>
+                <w:numId w:val="37"/>
+              </w:numPr>
+              <w:cnfStyle w:val="000000000000" w:firstRow="0" w:lastRow="0" w:firstColumn="0" w:lastColumn="0" w:oddVBand="0" w:evenVBand="0" w:oddHBand="0" w:evenHBand="0" w:firstRowFirstColumn="0" w:firstRowLastColumn="0" w:lastRowFirstColumn="0" w:lastRowLastColumn="0"/>
+            </w:pPr>
+            <w:r>
+              <w:t>De actor vult een beschrijving in, in het veld ‘</w:t>
+            </w:r>
+            <w:proofErr w:type="spellStart"/>
+            <w:r>
+              <w:t>description</w:t>
+            </w:r>
+            <w:proofErr w:type="spellEnd"/>
+            <w:r>
+              <w:t>’. [2]</w:t>
+            </w:r>
+          </w:p>
+        </w:tc>
+      </w:tr>
+      <w:tr>
+        <w:trPr>
+          <w:cnfStyle w:val="000000100000" w:firstRow="0" w:lastRow="0" w:firstColumn="0" w:lastColumn="0" w:oddVBand="0" w:evenVBand="0" w:oddHBand="1" w:evenHBand="0" w:firstRowFirstColumn="0" w:firstRowLastColumn="0" w:lastRowFirstColumn="0" w:lastRowLastColumn="0"/>
+        </w:trPr>
+        <w:tc>
+          <w:tcPr>
+            <w:cnfStyle w:val="001000000000" w:firstRow="0" w:lastRow="0" w:firstColumn="1" w:lastColumn="0" w:oddVBand="0" w:evenVBand="0" w:oddHBand="0" w:evenHBand="0" w:firstRowFirstColumn="0" w:firstRowLastColumn="0" w:lastRowFirstColumn="0" w:lastRowLastColumn="0"/>
+            <w:tcW w:w="1985" w:type="dxa"/>
+          </w:tcPr>
+          <w:p>
+            <w:pPr>
+              <w:rPr>
+                <w:b/>
+                <w:i w:val="0"/>
+              </w:rPr>
+            </w:pPr>
+            <w:r>
+              <w:rPr>
+                <w:b/>
+                <w:i w:val="0"/>
+              </w:rPr>
+              <w:t>Uitzonderingen</w:t>
+            </w:r>
+          </w:p>
+        </w:tc>
+        <w:tc>
+          <w:tcPr>
+            <w:tcW w:w="7077" w:type="dxa"/>
+          </w:tcPr>
+          <w:p>
+            <w:pPr>
+              <w:pStyle w:val="Lijstalinea"/>
+              <w:numPr>
+                <w:ilvl w:val="0"/>
+                <w:numId w:val="38"/>
+              </w:numPr>
+              <w:cnfStyle w:val="000000100000" w:firstRow="0" w:lastRow="0" w:firstColumn="0" w:lastColumn="0" w:oddVBand="0" w:evenVBand="0" w:oddHBand="1" w:evenHBand="0" w:firstRowFirstColumn="0" w:firstRowLastColumn="0" w:lastRowFirstColumn="0" w:lastRowLastColumn="0"/>
+            </w:pPr>
+            <w:r>
+              <w:t>Het geselecteerde bestand blijkt geen .torrent bestand te zijn. Om een torrent te uploaden, zal het bestand de extensie ‘.torrent’ moeten bevatten.</w:t>
+            </w:r>
+          </w:p>
+          <w:p>
+            <w:pPr>
+              <w:pStyle w:val="Lijstalinea"/>
+              <w:numPr>
+                <w:ilvl w:val="0"/>
+                <w:numId w:val="38"/>
+              </w:numPr>
+              <w:cnfStyle w:val="000000100000" w:firstRow="0" w:lastRow="0" w:firstColumn="0" w:lastColumn="0" w:oddVBand="0" w:evenVBand="0" w:oddHBand="1" w:evenHBand="0" w:firstRowFirstColumn="0" w:firstRowLastColumn="0" w:lastRowFirstColumn="0" w:lastRowLastColumn="0"/>
+            </w:pPr>
+            <w:r>
+              <w:t xml:space="preserve">Het veld </w:t>
+            </w:r>
+            <w:r>
+              <w:t>‘</w:t>
+            </w:r>
+            <w:proofErr w:type="spellStart"/>
+            <w:r>
+              <w:t>description</w:t>
+            </w:r>
+            <w:proofErr w:type="spellEnd"/>
+            <w:r>
+              <w:t>’</w:t>
+            </w:r>
+            <w:r>
+              <w:t xml:space="preserve"> is niet ingevuld. De torrent kan niet worden </w:t>
+            </w:r>
+            <w:r>
+              <w:t>geüpload</w:t>
+            </w:r>
+            <w:r>
+              <w:t xml:space="preserve"> zonder beschrijving.</w:t>
+            </w:r>
+          </w:p>
+        </w:tc>
+      </w:tr>
+      <w:tr>
+        <w:tc>
+          <w:tcPr>
+            <w:cnfStyle w:val="001000000000" w:firstRow="0" w:lastRow="0" w:firstColumn="1" w:lastColumn="0" w:oddVBand="0" w:evenVBand="0" w:oddHBand="0" w:evenHBand="0" w:firstRowFirstColumn="0" w:firstRowLastColumn="0" w:lastRowFirstColumn="0" w:lastRowLastColumn="0"/>
+            <w:tcW w:w="1985" w:type="dxa"/>
+          </w:tcPr>
+          <w:p>
+            <w:pPr>
+              <w:rPr>
+                <w:b/>
+                <w:i w:val="0"/>
+              </w:rPr>
+            </w:pPr>
+            <w:r>
+              <w:rPr>
+                <w:b/>
+                <w:i w:val="0"/>
+              </w:rPr>
+              <w:t>Resultaat</w:t>
+            </w:r>
+          </w:p>
+        </w:tc>
+        <w:tc>
+          <w:tcPr>
+            <w:tcW w:w="7077" w:type="dxa"/>
+          </w:tcPr>
+          <w:p>
+            <w:pPr>
+              <w:cnfStyle w:val="000000000000" w:firstRow="0" w:lastRow="0" w:firstColumn="0" w:lastColumn="0" w:oddVBand="0" w:evenVBand="0" w:oddHBand="0" w:evenHBand="0" w:firstRowFirstColumn="0" w:firstRowLastColumn="0" w:lastRowFirstColumn="0" w:lastRowLastColumn="0"/>
+            </w:pPr>
+            <w:r>
+              <w:t>De torrent wordt geüpload en door de webapplicatie verwerkt, waardoor het beschikbaar wordt gesteld aan gebruikers van het platform ter gebruik.</w:t>
             </w:r>
           </w:p>
         </w:tc>
@@ -8460,23 +8814,91 @@
               <w:t>pagina van</w:t>
             </w:r>
             <w:r>
-              <w:t xml:space="preserve"> </w:t>
+              <w:t xml:space="preserve"> torrent met titel ‘</w:t>
             </w:r>
             <w:proofErr w:type="spellStart"/>
             <w:r>
-              <w:t>torrent</w:t>
+              <w:t>GoT</w:t>
             </w:r>
             <w:proofErr w:type="spellEnd"/>
             <w:r>
-              <w:t xml:space="preserve"> met titel ‘</w:t>
-            </w:r>
+              <w:t>’, zonder bijgevoegde beoordeling.</w:t>
+            </w:r>
+          </w:p>
+        </w:tc>
+      </w:tr>
+      <w:tr>
+        <w:tc>
+          <w:tcPr>
+            <w:cnfStyle w:val="001000000000" w:firstRow="0" w:lastRow="0" w:firstColumn="1" w:lastColumn="0" w:oddVBand="0" w:evenVBand="0" w:oddHBand="0" w:evenHBand="0" w:firstRowFirstColumn="0" w:firstRowLastColumn="0" w:lastRowFirstColumn="0" w:lastRowLastColumn="0"/>
+            <w:tcW w:w="707" w:type="pct"/>
+            <w:tcBorders>
+              <w:right w:val="single" w:sz="4" w:space="0" w:color="FFFFFF" w:themeColor="background1"/>
+            </w:tcBorders>
+          </w:tcPr>
+          <w:p>
+            <w:r>
+              <w:t>TC28</w:t>
+            </w:r>
+          </w:p>
+        </w:tc>
+        <w:tc>
+          <w:tcPr>
+            <w:tcW w:w="784" w:type="pct"/>
+            <w:tcBorders>
+              <w:left w:val="single" w:sz="4" w:space="0" w:color="FFFFFF" w:themeColor="background1"/>
+              <w:right w:val="single" w:sz="4" w:space="0" w:color="auto"/>
+            </w:tcBorders>
+          </w:tcPr>
+          <w:p>
+            <w:pPr>
+              <w:cnfStyle w:val="000000000000" w:firstRow="0" w:lastRow="0" w:firstColumn="0" w:lastColumn="0" w:oddVBand="0" w:evenVBand="0" w:oddHBand="0" w:evenHBand="0" w:firstRowFirstColumn="0" w:firstRowLastColumn="0" w:lastRowFirstColumn="0" w:lastRowLastColumn="0"/>
+              <w:rPr>
+                <w:b/>
+              </w:rPr>
+            </w:pPr>
+            <w:r>
+              <w:rPr>
+                <w:b/>
+              </w:rPr>
+              <w:t>UC09</w:t>
+            </w:r>
+          </w:p>
+        </w:tc>
+        <w:tc>
+          <w:tcPr>
+            <w:tcW w:w="1244" w:type="pct"/>
+            <w:tcBorders>
+              <w:left w:val="single" w:sz="4" w:space="0" w:color="auto"/>
+            </w:tcBorders>
+          </w:tcPr>
+          <w:p>
+            <w:pPr>
+              <w:cnfStyle w:val="000000000000" w:firstRow="0" w:lastRow="0" w:firstColumn="0" w:lastColumn="0" w:oddVBand="0" w:evenVBand="0" w:oddHBand="0" w:evenHBand="0" w:firstRowFirstColumn="0" w:firstRowLastColumn="0" w:lastRowFirstColumn="0" w:lastRowLastColumn="0"/>
+              <w:rPr>
+                <w:lang w:val="en-GB"/>
+              </w:rPr>
+            </w:pPr>
             <w:proofErr w:type="spellStart"/>
             <w:r>
-              <w:t>GoT</w:t>
+              <w:rPr>
+                <w:lang w:val="en-GB"/>
+              </w:rPr>
+              <w:t>Config.torrent</w:t>
             </w:r>
             <w:proofErr w:type="spellEnd"/>
-            <w:r>
-              <w:t>’, zonder bijgevoegde beoordeling.</w:t>
+          </w:p>
+        </w:tc>
+        <w:tc>
+          <w:tcPr>
+            <w:tcW w:w="2265" w:type="pct"/>
+          </w:tcPr>
+          <w:p>
+            <w:pPr>
+              <w:cnfStyle w:val="000000000000" w:firstRow="0" w:lastRow="0" w:firstColumn="0" w:lastColumn="0" w:oddVBand="0" w:evenVBand="0" w:oddHBand="0" w:evenHBand="0" w:firstRowFirstColumn="0" w:firstRowLastColumn="0" w:lastRowFirstColumn="0" w:lastRowLastColumn="0"/>
+            </w:pPr>
+            <w:r>
+              <w:t>De torrent wordt gedecodeerd, geformatteerd en toegevoegd aan de database.</w:t>
             </w:r>
           </w:p>
         </w:tc>
@@ -8528,17 +8950,8 @@
           <w:i/>
           <w:highlight w:val="yellow"/>
         </w:rPr>
-        <w:t>Must-</w:t>
+        <w:t>Must-requirements</w:t>
       </w:r>
-      <w:proofErr w:type="spellStart"/>
-      <w:r>
-        <w:rPr>
-          <w:i/>
-          <w:highlight w:val="yellow"/>
-        </w:rPr>
-        <w:t>requirements</w:t>
-      </w:r>
-      <w:proofErr w:type="spellEnd"/>
     </w:p>
     <w:tbl>
       <w:tblPr>
@@ -8827,8 +9240,6 @@
               </w:rPr>
               <w:t>KW4</w:t>
             </w:r>
-            <w:bookmarkStart w:id="20" w:name="_GoBack"/>
-            <w:bookmarkEnd w:id="20"/>
           </w:p>
         </w:tc>
       </w:tr>
@@ -15890,6 +16301,7 @@
         <w:gridCol w:w="632"/>
         <w:gridCol w:w="634"/>
         <w:gridCol w:w="634"/>
+        <w:gridCol w:w="634"/>
       </w:tblGrid>
       <w:tr>
         <w:trPr>
@@ -15972,6 +16384,22 @@
             </w:r>
           </w:p>
         </w:tc>
+        <w:tc>
+          <w:tcPr>
+            <w:cnfStyle w:val="000010000000" w:firstRow="0" w:lastRow="0" w:firstColumn="0" w:lastColumn="0" w:oddVBand="1" w:evenVBand="0" w:oddHBand="0" w:evenHBand="0" w:firstRowFirstColumn="0" w:firstRowLastColumn="0" w:lastRowFirstColumn="0" w:lastRowLastColumn="0"/>
+            <w:tcW w:w="634" w:type="dxa"/>
+            <w:textDirection w:val="btLr"/>
+          </w:tcPr>
+          <w:p>
+            <w:pPr>
+              <w:ind w:left="113" w:right="113"/>
+              <w:jc w:val="center"/>
+            </w:pPr>
+            <w:r>
+              <w:t>FR15</w:t>
+            </w:r>
+          </w:p>
+        </w:tc>
       </w:tr>
       <w:tr>
         <w:tc>
@@ -16061,6 +16489,24 @@
             </w:pPr>
           </w:p>
         </w:tc>
+        <w:tc>
+          <w:tcPr>
+            <w:cnfStyle w:val="000010000000" w:firstRow="0" w:lastRow="0" w:firstColumn="0" w:lastColumn="0" w:oddVBand="1" w:evenVBand="0" w:oddHBand="0" w:evenHBand="0" w:firstRowFirstColumn="0" w:firstRowLastColumn="0" w:lastRowFirstColumn="0" w:lastRowLastColumn="0"/>
+            <w:tcW w:w="634" w:type="dxa"/>
+            <w:tcBorders>
+              <w:top w:val="single" w:sz="4" w:space="0" w:color="7F7F7F" w:themeColor="text1" w:themeTint="80"/>
+              <w:bottom w:val="single" w:sz="4" w:space="0" w:color="595959" w:themeColor="text1" w:themeTint="A6"/>
+            </w:tcBorders>
+          </w:tcPr>
+          <w:p>
+            <w:pPr>
+              <w:jc w:val="center"/>
+              <w:rPr>
+                <w:b/>
+              </w:rPr>
+            </w:pPr>
+          </w:p>
+        </w:tc>
       </w:tr>
       <w:tr>
         <w:tc>
@@ -16150,6 +16596,24 @@
             </w:pPr>
           </w:p>
         </w:tc>
+        <w:tc>
+          <w:tcPr>
+            <w:cnfStyle w:val="000010000000" w:firstRow="0" w:lastRow="0" w:firstColumn="0" w:lastColumn="0" w:oddVBand="1" w:evenVBand="0" w:oddHBand="0" w:evenHBand="0" w:firstRowFirstColumn="0" w:firstRowLastColumn="0" w:lastRowFirstColumn="0" w:lastRowLastColumn="0"/>
+            <w:tcW w:w="634" w:type="dxa"/>
+            <w:tcBorders>
+              <w:top w:val="single" w:sz="4" w:space="0" w:color="595959" w:themeColor="text1" w:themeTint="A6"/>
+              <w:bottom w:val="single" w:sz="4" w:space="0" w:color="595959" w:themeColor="text1" w:themeTint="A6"/>
+            </w:tcBorders>
+          </w:tcPr>
+          <w:p>
+            <w:pPr>
+              <w:jc w:val="center"/>
+              <w:rPr>
+                <w:b/>
+              </w:rPr>
+            </w:pPr>
+          </w:p>
+        </w:tc>
       </w:tr>
       <w:tr>
         <w:tc>
@@ -16239,6 +16703,24 @@
             </w:pPr>
           </w:p>
         </w:tc>
+        <w:tc>
+          <w:tcPr>
+            <w:cnfStyle w:val="000010000000" w:firstRow="0" w:lastRow="0" w:firstColumn="0" w:lastColumn="0" w:oddVBand="1" w:evenVBand="0" w:oddHBand="0" w:evenHBand="0" w:firstRowFirstColumn="0" w:firstRowLastColumn="0" w:lastRowFirstColumn="0" w:lastRowLastColumn="0"/>
+            <w:tcW w:w="634" w:type="dxa"/>
+            <w:tcBorders>
+              <w:top w:val="single" w:sz="4" w:space="0" w:color="595959" w:themeColor="text1" w:themeTint="A6"/>
+              <w:bottom w:val="single" w:sz="4" w:space="0" w:color="595959" w:themeColor="text1" w:themeTint="A6"/>
+            </w:tcBorders>
+          </w:tcPr>
+          <w:p>
+            <w:pPr>
+              <w:jc w:val="center"/>
+              <w:rPr>
+                <w:b/>
+              </w:rPr>
+            </w:pPr>
+          </w:p>
+        </w:tc>
       </w:tr>
       <w:tr>
         <w:tc>
@@ -16328,6 +16810,24 @@
             </w:pPr>
           </w:p>
         </w:tc>
+        <w:tc>
+          <w:tcPr>
+            <w:cnfStyle w:val="000010000000" w:firstRow="0" w:lastRow="0" w:firstColumn="0" w:lastColumn="0" w:oddVBand="1" w:evenVBand="0" w:oddHBand="0" w:evenHBand="0" w:firstRowFirstColumn="0" w:firstRowLastColumn="0" w:lastRowFirstColumn="0" w:lastRowLastColumn="0"/>
+            <w:tcW w:w="634" w:type="dxa"/>
+            <w:tcBorders>
+              <w:top w:val="single" w:sz="4" w:space="0" w:color="595959" w:themeColor="text1" w:themeTint="A6"/>
+              <w:bottom w:val="single" w:sz="4" w:space="0" w:color="595959" w:themeColor="text1" w:themeTint="A6"/>
+            </w:tcBorders>
+          </w:tcPr>
+          <w:p>
+            <w:pPr>
+              <w:jc w:val="center"/>
+              <w:rPr>
+                <w:b/>
+              </w:rPr>
+            </w:pPr>
+          </w:p>
+        </w:tc>
       </w:tr>
       <w:tr>
         <w:tc>
@@ -16417,6 +16917,24 @@
             </w:pPr>
           </w:p>
         </w:tc>
+        <w:tc>
+          <w:tcPr>
+            <w:cnfStyle w:val="000010000000" w:firstRow="0" w:lastRow="0" w:firstColumn="0" w:lastColumn="0" w:oddVBand="1" w:evenVBand="0" w:oddHBand="0" w:evenHBand="0" w:firstRowFirstColumn="0" w:firstRowLastColumn="0" w:lastRowFirstColumn="0" w:lastRowLastColumn="0"/>
+            <w:tcW w:w="634" w:type="dxa"/>
+            <w:tcBorders>
+              <w:top w:val="single" w:sz="4" w:space="0" w:color="595959" w:themeColor="text1" w:themeTint="A6"/>
+              <w:bottom w:val="single" w:sz="4" w:space="0" w:color="595959" w:themeColor="text1" w:themeTint="A6"/>
+            </w:tcBorders>
+          </w:tcPr>
+          <w:p>
+            <w:pPr>
+              <w:jc w:val="center"/>
+              <w:rPr>
+                <w:b/>
+              </w:rPr>
+            </w:pPr>
+          </w:p>
+        </w:tc>
       </w:tr>
       <w:tr>
         <w:tc>
@@ -16506,6 +17024,24 @@
             </w:pPr>
           </w:p>
         </w:tc>
+        <w:tc>
+          <w:tcPr>
+            <w:cnfStyle w:val="000010000000" w:firstRow="0" w:lastRow="0" w:firstColumn="0" w:lastColumn="0" w:oddVBand="1" w:evenVBand="0" w:oddHBand="0" w:evenHBand="0" w:firstRowFirstColumn="0" w:firstRowLastColumn="0" w:lastRowFirstColumn="0" w:lastRowLastColumn="0"/>
+            <w:tcW w:w="634" w:type="dxa"/>
+            <w:tcBorders>
+              <w:top w:val="single" w:sz="4" w:space="0" w:color="595959" w:themeColor="text1" w:themeTint="A6"/>
+              <w:bottom w:val="single" w:sz="4" w:space="0" w:color="595959" w:themeColor="text1" w:themeTint="A6"/>
+            </w:tcBorders>
+          </w:tcPr>
+          <w:p>
+            <w:pPr>
+              <w:jc w:val="center"/>
+              <w:rPr>
+                <w:b/>
+              </w:rPr>
+            </w:pPr>
+          </w:p>
+        </w:tc>
       </w:tr>
       <w:tr>
         <w:tc>
@@ -16595,6 +17131,24 @@
             </w:pPr>
           </w:p>
         </w:tc>
+        <w:tc>
+          <w:tcPr>
+            <w:cnfStyle w:val="000010000000" w:firstRow="0" w:lastRow="0" w:firstColumn="0" w:lastColumn="0" w:oddVBand="1" w:evenVBand="0" w:oddHBand="0" w:evenHBand="0" w:firstRowFirstColumn="0" w:firstRowLastColumn="0" w:lastRowFirstColumn="0" w:lastRowLastColumn="0"/>
+            <w:tcW w:w="634" w:type="dxa"/>
+            <w:tcBorders>
+              <w:top w:val="single" w:sz="4" w:space="0" w:color="595959" w:themeColor="text1" w:themeTint="A6"/>
+              <w:bottom w:val="single" w:sz="4" w:space="0" w:color="595959" w:themeColor="text1" w:themeTint="A6"/>
+            </w:tcBorders>
+          </w:tcPr>
+          <w:p>
+            <w:pPr>
+              <w:jc w:val="center"/>
+              <w:rPr>
+                <w:b/>
+              </w:rPr>
+            </w:pPr>
+          </w:p>
+        </w:tc>
       </w:tr>
       <w:tr>
         <w:tc>
@@ -16684,6 +17238,24 @@
             </w:pPr>
           </w:p>
         </w:tc>
+        <w:tc>
+          <w:tcPr>
+            <w:cnfStyle w:val="000010000000" w:firstRow="0" w:lastRow="0" w:firstColumn="0" w:lastColumn="0" w:oddVBand="1" w:evenVBand="0" w:oddHBand="0" w:evenHBand="0" w:firstRowFirstColumn="0" w:firstRowLastColumn="0" w:lastRowFirstColumn="0" w:lastRowLastColumn="0"/>
+            <w:tcW w:w="634" w:type="dxa"/>
+            <w:tcBorders>
+              <w:top w:val="single" w:sz="4" w:space="0" w:color="595959" w:themeColor="text1" w:themeTint="A6"/>
+              <w:bottom w:val="single" w:sz="4" w:space="0" w:color="595959" w:themeColor="text1" w:themeTint="A6"/>
+            </w:tcBorders>
+          </w:tcPr>
+          <w:p>
+            <w:pPr>
+              <w:jc w:val="center"/>
+              <w:rPr>
+                <w:b/>
+              </w:rPr>
+            </w:pPr>
+          </w:p>
+        </w:tc>
       </w:tr>
       <w:tr>
         <w:tc>
@@ -16773,6 +17345,24 @@
             </w:pPr>
           </w:p>
         </w:tc>
+        <w:tc>
+          <w:tcPr>
+            <w:cnfStyle w:val="000010000000" w:firstRow="0" w:lastRow="0" w:firstColumn="0" w:lastColumn="0" w:oddVBand="1" w:evenVBand="0" w:oddHBand="0" w:evenHBand="0" w:firstRowFirstColumn="0" w:firstRowLastColumn="0" w:lastRowFirstColumn="0" w:lastRowLastColumn="0"/>
+            <w:tcW w:w="634" w:type="dxa"/>
+            <w:tcBorders>
+              <w:top w:val="single" w:sz="4" w:space="0" w:color="595959" w:themeColor="text1" w:themeTint="A6"/>
+              <w:bottom w:val="single" w:sz="4" w:space="0" w:color="595959" w:themeColor="text1" w:themeTint="A6"/>
+            </w:tcBorders>
+          </w:tcPr>
+          <w:p>
+            <w:pPr>
+              <w:jc w:val="center"/>
+              <w:rPr>
+                <w:b/>
+              </w:rPr>
+            </w:pPr>
+          </w:p>
+        </w:tc>
       </w:tr>
       <w:tr>
         <w:tc>
@@ -16862,6 +17452,24 @@
             </w:pPr>
           </w:p>
         </w:tc>
+        <w:tc>
+          <w:tcPr>
+            <w:cnfStyle w:val="000010000000" w:firstRow="0" w:lastRow="0" w:firstColumn="0" w:lastColumn="0" w:oddVBand="1" w:evenVBand="0" w:oddHBand="0" w:evenHBand="0" w:firstRowFirstColumn="0" w:firstRowLastColumn="0" w:lastRowFirstColumn="0" w:lastRowLastColumn="0"/>
+            <w:tcW w:w="634" w:type="dxa"/>
+            <w:tcBorders>
+              <w:top w:val="single" w:sz="4" w:space="0" w:color="595959" w:themeColor="text1" w:themeTint="A6"/>
+              <w:bottom w:val="single" w:sz="4" w:space="0" w:color="595959" w:themeColor="text1" w:themeTint="A6"/>
+            </w:tcBorders>
+          </w:tcPr>
+          <w:p>
+            <w:pPr>
+              <w:jc w:val="center"/>
+              <w:rPr>
+                <w:b/>
+              </w:rPr>
+            </w:pPr>
+          </w:p>
+        </w:tc>
       </w:tr>
       <w:tr>
         <w:tc>
@@ -16951,6 +17559,24 @@
             </w:pPr>
           </w:p>
         </w:tc>
+        <w:tc>
+          <w:tcPr>
+            <w:cnfStyle w:val="000010000000" w:firstRow="0" w:lastRow="0" w:firstColumn="0" w:lastColumn="0" w:oddVBand="1" w:evenVBand="0" w:oddHBand="0" w:evenHBand="0" w:firstRowFirstColumn="0" w:firstRowLastColumn="0" w:lastRowFirstColumn="0" w:lastRowLastColumn="0"/>
+            <w:tcW w:w="634" w:type="dxa"/>
+            <w:tcBorders>
+              <w:top w:val="single" w:sz="4" w:space="0" w:color="595959" w:themeColor="text1" w:themeTint="A6"/>
+              <w:bottom w:val="single" w:sz="4" w:space="0" w:color="595959" w:themeColor="text1" w:themeTint="A6"/>
+            </w:tcBorders>
+          </w:tcPr>
+          <w:p>
+            <w:pPr>
+              <w:jc w:val="center"/>
+              <w:rPr>
+                <w:b/>
+              </w:rPr>
+            </w:pPr>
+          </w:p>
+        </w:tc>
       </w:tr>
       <w:tr>
         <w:tc>
@@ -17040,6 +17666,24 @@
             </w:pPr>
           </w:p>
         </w:tc>
+        <w:tc>
+          <w:tcPr>
+            <w:cnfStyle w:val="000010000000" w:firstRow="0" w:lastRow="0" w:firstColumn="0" w:lastColumn="0" w:oddVBand="1" w:evenVBand="0" w:oddHBand="0" w:evenHBand="0" w:firstRowFirstColumn="0" w:firstRowLastColumn="0" w:lastRowFirstColumn="0" w:lastRowLastColumn="0"/>
+            <w:tcW w:w="634" w:type="dxa"/>
+            <w:tcBorders>
+              <w:top w:val="single" w:sz="4" w:space="0" w:color="595959" w:themeColor="text1" w:themeTint="A6"/>
+              <w:bottom w:val="single" w:sz="4" w:space="0" w:color="595959" w:themeColor="text1" w:themeTint="A6"/>
+            </w:tcBorders>
+          </w:tcPr>
+          <w:p>
+            <w:pPr>
+              <w:jc w:val="center"/>
+              <w:rPr>
+                <w:b/>
+              </w:rPr>
+            </w:pPr>
+          </w:p>
+        </w:tc>
       </w:tr>
       <w:tr>
         <w:tc>
@@ -17129,6 +17773,24 @@
             </w:pPr>
           </w:p>
         </w:tc>
+        <w:tc>
+          <w:tcPr>
+            <w:cnfStyle w:val="000010000000" w:firstRow="0" w:lastRow="0" w:firstColumn="0" w:lastColumn="0" w:oddVBand="1" w:evenVBand="0" w:oddHBand="0" w:evenHBand="0" w:firstRowFirstColumn="0" w:firstRowLastColumn="0" w:lastRowFirstColumn="0" w:lastRowLastColumn="0"/>
+            <w:tcW w:w="634" w:type="dxa"/>
+            <w:tcBorders>
+              <w:top w:val="single" w:sz="4" w:space="0" w:color="595959" w:themeColor="text1" w:themeTint="A6"/>
+              <w:bottom w:val="single" w:sz="4" w:space="0" w:color="595959" w:themeColor="text1" w:themeTint="A6"/>
+            </w:tcBorders>
+          </w:tcPr>
+          <w:p>
+            <w:pPr>
+              <w:jc w:val="center"/>
+              <w:rPr>
+                <w:b/>
+              </w:rPr>
+            </w:pPr>
+          </w:p>
+        </w:tc>
       </w:tr>
       <w:tr>
         <w:tc>
@@ -17218,6 +17880,24 @@
             </w:pPr>
           </w:p>
         </w:tc>
+        <w:tc>
+          <w:tcPr>
+            <w:cnfStyle w:val="000010000000" w:firstRow="0" w:lastRow="0" w:firstColumn="0" w:lastColumn="0" w:oddVBand="1" w:evenVBand="0" w:oddHBand="0" w:evenHBand="0" w:firstRowFirstColumn="0" w:firstRowLastColumn="0" w:lastRowFirstColumn="0" w:lastRowLastColumn="0"/>
+            <w:tcW w:w="634" w:type="dxa"/>
+            <w:tcBorders>
+              <w:top w:val="single" w:sz="4" w:space="0" w:color="595959" w:themeColor="text1" w:themeTint="A6"/>
+              <w:bottom w:val="single" w:sz="4" w:space="0" w:color="595959" w:themeColor="text1" w:themeTint="A6"/>
+            </w:tcBorders>
+          </w:tcPr>
+          <w:p>
+            <w:pPr>
+              <w:jc w:val="center"/>
+              <w:rPr>
+                <w:b/>
+              </w:rPr>
+            </w:pPr>
+          </w:p>
+        </w:tc>
       </w:tr>
       <w:tr>
         <w:tc>
@@ -17307,6 +17987,24 @@
             </w:pPr>
           </w:p>
         </w:tc>
+        <w:tc>
+          <w:tcPr>
+            <w:cnfStyle w:val="000010000000" w:firstRow="0" w:lastRow="0" w:firstColumn="0" w:lastColumn="0" w:oddVBand="1" w:evenVBand="0" w:oddHBand="0" w:evenHBand="0" w:firstRowFirstColumn="0" w:firstRowLastColumn="0" w:lastRowFirstColumn="0" w:lastRowLastColumn="0"/>
+            <w:tcW w:w="634" w:type="dxa"/>
+            <w:tcBorders>
+              <w:top w:val="single" w:sz="4" w:space="0" w:color="595959" w:themeColor="text1" w:themeTint="A6"/>
+              <w:bottom w:val="single" w:sz="4" w:space="0" w:color="595959" w:themeColor="text1" w:themeTint="A6"/>
+            </w:tcBorders>
+          </w:tcPr>
+          <w:p>
+            <w:pPr>
+              <w:jc w:val="center"/>
+              <w:rPr>
+                <w:b/>
+              </w:rPr>
+            </w:pPr>
+          </w:p>
+        </w:tc>
       </w:tr>
       <w:tr>
         <w:tc>
@@ -17396,6 +18094,26 @@
             </w:pPr>
           </w:p>
         </w:tc>
+        <w:tc>
+          <w:tcPr>
+            <w:cnfStyle w:val="000010000000" w:firstRow="0" w:lastRow="0" w:firstColumn="0" w:lastColumn="0" w:oddVBand="1" w:evenVBand="0" w:oddHBand="0" w:evenHBand="0" w:firstRowFirstColumn="0" w:firstRowLastColumn="0" w:lastRowFirstColumn="0" w:lastRowLastColumn="0"/>
+            <w:tcW w:w="634" w:type="dxa"/>
+            <w:tcBorders>
+              <w:top w:val="single" w:sz="4" w:space="0" w:color="595959" w:themeColor="text1" w:themeTint="A6"/>
+              <w:bottom w:val="single" w:sz="4" w:space="0" w:color="595959" w:themeColor="text1" w:themeTint="A6"/>
+            </w:tcBorders>
+          </w:tcPr>
+          <w:p>
+            <w:pPr>
+              <w:jc w:val="center"/>
+              <w:rPr>
+                <w:b/>
+              </w:rPr>
+            </w:pPr>
+          </w:p>
+        </w:tc>
+        <w:bookmarkStart w:id="20" w:name="_GoBack"/>
+        <w:bookmarkEnd w:id="20"/>
       </w:tr>
       <w:tr>
         <w:tc>
@@ -17485,6 +18203,24 @@
             </w:pPr>
           </w:p>
         </w:tc>
+        <w:tc>
+          <w:tcPr>
+            <w:cnfStyle w:val="000010000000" w:firstRow="0" w:lastRow="0" w:firstColumn="0" w:lastColumn="0" w:oddVBand="1" w:evenVBand="0" w:oddHBand="0" w:evenHBand="0" w:firstRowFirstColumn="0" w:firstRowLastColumn="0" w:lastRowFirstColumn="0" w:lastRowLastColumn="0"/>
+            <w:tcW w:w="634" w:type="dxa"/>
+            <w:tcBorders>
+              <w:top w:val="single" w:sz="4" w:space="0" w:color="595959" w:themeColor="text1" w:themeTint="A6"/>
+              <w:bottom w:val="single" w:sz="4" w:space="0" w:color="595959" w:themeColor="text1" w:themeTint="A6"/>
+            </w:tcBorders>
+          </w:tcPr>
+          <w:p>
+            <w:pPr>
+              <w:jc w:val="center"/>
+              <w:rPr>
+                <w:b/>
+              </w:rPr>
+            </w:pPr>
+          </w:p>
+        </w:tc>
       </w:tr>
       <w:tr>
         <w:tc>
@@ -17574,6 +18310,24 @@
             </w:pPr>
           </w:p>
         </w:tc>
+        <w:tc>
+          <w:tcPr>
+            <w:cnfStyle w:val="000010000000" w:firstRow="0" w:lastRow="0" w:firstColumn="0" w:lastColumn="0" w:oddVBand="1" w:evenVBand="0" w:oddHBand="0" w:evenHBand="0" w:firstRowFirstColumn="0" w:firstRowLastColumn="0" w:lastRowFirstColumn="0" w:lastRowLastColumn="0"/>
+            <w:tcW w:w="634" w:type="dxa"/>
+            <w:tcBorders>
+              <w:top w:val="single" w:sz="4" w:space="0" w:color="595959" w:themeColor="text1" w:themeTint="A6"/>
+              <w:bottom w:val="single" w:sz="4" w:space="0" w:color="595959" w:themeColor="text1" w:themeTint="A6"/>
+            </w:tcBorders>
+          </w:tcPr>
+          <w:p>
+            <w:pPr>
+              <w:jc w:val="center"/>
+              <w:rPr>
+                <w:b/>
+              </w:rPr>
+            </w:pPr>
+          </w:p>
+        </w:tc>
       </w:tr>
       <w:tr>
         <w:tc>
@@ -17663,6 +18417,24 @@
             </w:pPr>
           </w:p>
         </w:tc>
+        <w:tc>
+          <w:tcPr>
+            <w:cnfStyle w:val="000010000000" w:firstRow="0" w:lastRow="0" w:firstColumn="0" w:lastColumn="0" w:oddVBand="1" w:evenVBand="0" w:oddHBand="0" w:evenHBand="0" w:firstRowFirstColumn="0" w:firstRowLastColumn="0" w:lastRowFirstColumn="0" w:lastRowLastColumn="0"/>
+            <w:tcW w:w="634" w:type="dxa"/>
+            <w:tcBorders>
+              <w:top w:val="single" w:sz="4" w:space="0" w:color="595959" w:themeColor="text1" w:themeTint="A6"/>
+              <w:bottom w:val="single" w:sz="4" w:space="0" w:color="595959" w:themeColor="text1" w:themeTint="A6"/>
+            </w:tcBorders>
+          </w:tcPr>
+          <w:p>
+            <w:pPr>
+              <w:jc w:val="center"/>
+              <w:rPr>
+                <w:b/>
+              </w:rPr>
+            </w:pPr>
+          </w:p>
+        </w:tc>
       </w:tr>
       <w:tr>
         <w:tc>
@@ -17752,6 +18524,24 @@
             </w:pPr>
           </w:p>
         </w:tc>
+        <w:tc>
+          <w:tcPr>
+            <w:cnfStyle w:val="000010000000" w:firstRow="0" w:lastRow="0" w:firstColumn="0" w:lastColumn="0" w:oddVBand="1" w:evenVBand="0" w:oddHBand="0" w:evenHBand="0" w:firstRowFirstColumn="0" w:firstRowLastColumn="0" w:lastRowFirstColumn="0" w:lastRowLastColumn="0"/>
+            <w:tcW w:w="634" w:type="dxa"/>
+            <w:tcBorders>
+              <w:top w:val="single" w:sz="4" w:space="0" w:color="595959" w:themeColor="text1" w:themeTint="A6"/>
+              <w:bottom w:val="single" w:sz="4" w:space="0" w:color="595959" w:themeColor="text1" w:themeTint="A6"/>
+            </w:tcBorders>
+          </w:tcPr>
+          <w:p>
+            <w:pPr>
+              <w:jc w:val="center"/>
+              <w:rPr>
+                <w:b/>
+              </w:rPr>
+            </w:pPr>
+          </w:p>
+        </w:tc>
       </w:tr>
       <w:tr>
         <w:tc>
@@ -17841,6 +18631,24 @@
             </w:pPr>
           </w:p>
         </w:tc>
+        <w:tc>
+          <w:tcPr>
+            <w:cnfStyle w:val="000010000000" w:firstRow="0" w:lastRow="0" w:firstColumn="0" w:lastColumn="0" w:oddVBand="1" w:evenVBand="0" w:oddHBand="0" w:evenHBand="0" w:firstRowFirstColumn="0" w:firstRowLastColumn="0" w:lastRowFirstColumn="0" w:lastRowLastColumn="0"/>
+            <w:tcW w:w="634" w:type="dxa"/>
+            <w:tcBorders>
+              <w:top w:val="single" w:sz="4" w:space="0" w:color="595959" w:themeColor="text1" w:themeTint="A6"/>
+              <w:bottom w:val="single" w:sz="4" w:space="0" w:color="595959" w:themeColor="text1" w:themeTint="A6"/>
+            </w:tcBorders>
+          </w:tcPr>
+          <w:p>
+            <w:pPr>
+              <w:jc w:val="center"/>
+              <w:rPr>
+                <w:b/>
+              </w:rPr>
+            </w:pPr>
+          </w:p>
+        </w:tc>
       </w:tr>
       <w:tr>
         <w:tc>
@@ -17930,6 +18738,24 @@
             </w:pPr>
           </w:p>
         </w:tc>
+        <w:tc>
+          <w:tcPr>
+            <w:cnfStyle w:val="000010000000" w:firstRow="0" w:lastRow="0" w:firstColumn="0" w:lastColumn="0" w:oddVBand="1" w:evenVBand="0" w:oddHBand="0" w:evenHBand="0" w:firstRowFirstColumn="0" w:firstRowLastColumn="0" w:lastRowFirstColumn="0" w:lastRowLastColumn="0"/>
+            <w:tcW w:w="634" w:type="dxa"/>
+            <w:tcBorders>
+              <w:top w:val="single" w:sz="4" w:space="0" w:color="595959" w:themeColor="text1" w:themeTint="A6"/>
+              <w:bottom w:val="single" w:sz="4" w:space="0" w:color="595959" w:themeColor="text1" w:themeTint="A6"/>
+            </w:tcBorders>
+          </w:tcPr>
+          <w:p>
+            <w:pPr>
+              <w:jc w:val="center"/>
+              <w:rPr>
+                <w:b/>
+              </w:rPr>
+            </w:pPr>
+          </w:p>
+        </w:tc>
       </w:tr>
       <w:tr>
         <w:tc>
@@ -18019,6 +18845,24 @@
             </w:pPr>
           </w:p>
         </w:tc>
+        <w:tc>
+          <w:tcPr>
+            <w:cnfStyle w:val="000010000000" w:firstRow="0" w:lastRow="0" w:firstColumn="0" w:lastColumn="0" w:oddVBand="1" w:evenVBand="0" w:oddHBand="0" w:evenHBand="0" w:firstRowFirstColumn="0" w:firstRowLastColumn="0" w:lastRowFirstColumn="0" w:lastRowLastColumn="0"/>
+            <w:tcW w:w="634" w:type="dxa"/>
+            <w:tcBorders>
+              <w:top w:val="single" w:sz="4" w:space="0" w:color="595959" w:themeColor="text1" w:themeTint="A6"/>
+              <w:bottom w:val="single" w:sz="4" w:space="0" w:color="595959" w:themeColor="text1" w:themeTint="A6"/>
+            </w:tcBorders>
+          </w:tcPr>
+          <w:p>
+            <w:pPr>
+              <w:jc w:val="center"/>
+              <w:rPr>
+                <w:b/>
+              </w:rPr>
+            </w:pPr>
+          </w:p>
+        </w:tc>
       </w:tr>
       <w:tr>
         <w:tc>
@@ -18108,6 +18952,24 @@
             </w:pPr>
           </w:p>
         </w:tc>
+        <w:tc>
+          <w:tcPr>
+            <w:cnfStyle w:val="000010000000" w:firstRow="0" w:lastRow="0" w:firstColumn="0" w:lastColumn="0" w:oddVBand="1" w:evenVBand="0" w:oddHBand="0" w:evenHBand="0" w:firstRowFirstColumn="0" w:firstRowLastColumn="0" w:lastRowFirstColumn="0" w:lastRowLastColumn="0"/>
+            <w:tcW w:w="634" w:type="dxa"/>
+            <w:tcBorders>
+              <w:top w:val="single" w:sz="4" w:space="0" w:color="595959" w:themeColor="text1" w:themeTint="A6"/>
+              <w:bottom w:val="single" w:sz="4" w:space="0" w:color="595959" w:themeColor="text1" w:themeTint="A6"/>
+            </w:tcBorders>
+          </w:tcPr>
+          <w:p>
+            <w:pPr>
+              <w:jc w:val="center"/>
+              <w:rPr>
+                <w:b/>
+              </w:rPr>
+            </w:pPr>
+          </w:p>
+        </w:tc>
       </w:tr>
       <w:tr>
         <w:tc>
@@ -18197,6 +19059,24 @@
             </w:pPr>
           </w:p>
         </w:tc>
+        <w:tc>
+          <w:tcPr>
+            <w:cnfStyle w:val="000010000000" w:firstRow="0" w:lastRow="0" w:firstColumn="0" w:lastColumn="0" w:oddVBand="1" w:evenVBand="0" w:oddHBand="0" w:evenHBand="0" w:firstRowFirstColumn="0" w:firstRowLastColumn="0" w:lastRowFirstColumn="0" w:lastRowLastColumn="0"/>
+            <w:tcW w:w="634" w:type="dxa"/>
+            <w:tcBorders>
+              <w:top w:val="single" w:sz="4" w:space="0" w:color="595959" w:themeColor="text1" w:themeTint="A6"/>
+              <w:bottom w:val="single" w:sz="4" w:space="0" w:color="595959" w:themeColor="text1" w:themeTint="A6"/>
+            </w:tcBorders>
+          </w:tcPr>
+          <w:p>
+            <w:pPr>
+              <w:jc w:val="center"/>
+              <w:rPr>
+                <w:b/>
+              </w:rPr>
+            </w:pPr>
+          </w:p>
+        </w:tc>
       </w:tr>
       <w:tr>
         <w:tc>
@@ -18298,6 +19178,24 @@
             </w:r>
           </w:p>
         </w:tc>
+        <w:tc>
+          <w:tcPr>
+            <w:cnfStyle w:val="000010000000" w:firstRow="0" w:lastRow="0" w:firstColumn="0" w:lastColumn="0" w:oddVBand="1" w:evenVBand="0" w:oddHBand="0" w:evenHBand="0" w:firstRowFirstColumn="0" w:firstRowLastColumn="0" w:lastRowFirstColumn="0" w:lastRowLastColumn="0"/>
+            <w:tcW w:w="634" w:type="dxa"/>
+            <w:tcBorders>
+              <w:top w:val="single" w:sz="4" w:space="0" w:color="595959" w:themeColor="text1" w:themeTint="A6"/>
+              <w:bottom w:val="single" w:sz="4" w:space="0" w:color="595959" w:themeColor="text1" w:themeTint="A6"/>
+            </w:tcBorders>
+          </w:tcPr>
+          <w:p>
+            <w:pPr>
+              <w:jc w:val="center"/>
+              <w:rPr>
+                <w:b/>
+              </w:rPr>
+            </w:pPr>
+          </w:p>
+        </w:tc>
       </w:tr>
       <w:tr>
         <w:tc>
@@ -18306,6 +19204,7 @@
             <w:tcW w:w="731" w:type="dxa"/>
             <w:tcBorders>
               <w:top w:val="single" w:sz="4" w:space="0" w:color="595959" w:themeColor="text1" w:themeTint="A6"/>
+              <w:bottom w:val="single" w:sz="4" w:space="0" w:color="595959" w:themeColor="text1" w:themeTint="A6"/>
             </w:tcBorders>
           </w:tcPr>
           <w:p>
@@ -18320,6 +19219,7 @@
             <w:tcW w:w="631" w:type="dxa"/>
             <w:tcBorders>
               <w:top w:val="single" w:sz="4" w:space="0" w:color="595959" w:themeColor="text1" w:themeTint="A6"/>
+              <w:bottom w:val="single" w:sz="4" w:space="0" w:color="595959" w:themeColor="text1" w:themeTint="A6"/>
             </w:tcBorders>
           </w:tcPr>
           <w:p>
@@ -18342,6 +19242,7 @@
             <w:tcW w:w="632" w:type="dxa"/>
             <w:tcBorders>
               <w:top w:val="single" w:sz="4" w:space="0" w:color="595959" w:themeColor="text1" w:themeTint="A6"/>
+              <w:bottom w:val="single" w:sz="4" w:space="0" w:color="595959" w:themeColor="text1" w:themeTint="A6"/>
             </w:tcBorders>
           </w:tcPr>
           <w:p>
@@ -18360,6 +19261,7 @@
             <w:tcW w:w="634" w:type="dxa"/>
             <w:tcBorders>
               <w:top w:val="single" w:sz="4" w:space="0" w:color="595959" w:themeColor="text1" w:themeTint="A6"/>
+              <w:bottom w:val="single" w:sz="4" w:space="0" w:color="595959" w:themeColor="text1" w:themeTint="A6"/>
             </w:tcBorders>
           </w:tcPr>
           <w:p>
@@ -18382,16 +19284,142 @@
             <w:tcW w:w="634" w:type="dxa"/>
             <w:tcBorders>
               <w:top w:val="single" w:sz="4" w:space="0" w:color="595959" w:themeColor="text1" w:themeTint="A6"/>
-            </w:tcBorders>
-          </w:tcPr>
-          <w:p>
-            <w:pPr>
-              <w:jc w:val="center"/>
-              <w:cnfStyle w:val="000000000000" w:firstRow="0" w:lastRow="0" w:firstColumn="0" w:lastColumn="0" w:oddVBand="0" w:evenVBand="0" w:oddHBand="0" w:evenHBand="0" w:firstRowFirstColumn="0" w:firstRowLastColumn="0" w:lastRowFirstColumn="0" w:lastRowLastColumn="0"/>
-              <w:rPr>
-                <w:b/>
-              </w:rPr>
-            </w:pPr>
+              <w:bottom w:val="single" w:sz="4" w:space="0" w:color="595959" w:themeColor="text1" w:themeTint="A6"/>
+            </w:tcBorders>
+          </w:tcPr>
+          <w:p>
+            <w:pPr>
+              <w:jc w:val="center"/>
+              <w:cnfStyle w:val="000000000000" w:firstRow="0" w:lastRow="0" w:firstColumn="0" w:lastColumn="0" w:oddVBand="0" w:evenVBand="0" w:oddHBand="0" w:evenHBand="0" w:firstRowFirstColumn="0" w:firstRowLastColumn="0" w:lastRowFirstColumn="0" w:lastRowLastColumn="0"/>
+              <w:rPr>
+                <w:b/>
+              </w:rPr>
+            </w:pPr>
+          </w:p>
+        </w:tc>
+        <w:tc>
+          <w:tcPr>
+            <w:cnfStyle w:val="000010000000" w:firstRow="0" w:lastRow="0" w:firstColumn="0" w:lastColumn="0" w:oddVBand="1" w:evenVBand="0" w:oddHBand="0" w:evenHBand="0" w:firstRowFirstColumn="0" w:firstRowLastColumn="0" w:lastRowFirstColumn="0" w:lastRowLastColumn="0"/>
+            <w:tcW w:w="634" w:type="dxa"/>
+            <w:tcBorders>
+              <w:top w:val="single" w:sz="4" w:space="0" w:color="595959" w:themeColor="text1" w:themeTint="A6"/>
+              <w:bottom w:val="single" w:sz="4" w:space="0" w:color="595959" w:themeColor="text1" w:themeTint="A6"/>
+            </w:tcBorders>
+          </w:tcPr>
+          <w:p>
+            <w:pPr>
+              <w:jc w:val="center"/>
+              <w:rPr>
+                <w:b/>
+              </w:rPr>
+            </w:pPr>
+          </w:p>
+        </w:tc>
+      </w:tr>
+      <w:tr>
+        <w:tc>
+          <w:tcPr>
+            <w:cnfStyle w:val="001000000000" w:firstRow="0" w:lastRow="0" w:firstColumn="1" w:lastColumn="0" w:oddVBand="0" w:evenVBand="0" w:oddHBand="0" w:evenHBand="0" w:firstRowFirstColumn="0" w:firstRowLastColumn="0" w:lastRowFirstColumn="0" w:lastRowLastColumn="0"/>
+            <w:tcW w:w="731" w:type="dxa"/>
+            <w:tcBorders>
+              <w:top w:val="single" w:sz="4" w:space="0" w:color="595959" w:themeColor="text1" w:themeTint="A6"/>
+            </w:tcBorders>
+          </w:tcPr>
+          <w:p>
+            <w:r>
+              <w:t>TC28</w:t>
+            </w:r>
+          </w:p>
+        </w:tc>
+        <w:tc>
+          <w:tcPr>
+            <w:cnfStyle w:val="000010000000" w:firstRow="0" w:lastRow="0" w:firstColumn="0" w:lastColumn="0" w:oddVBand="1" w:evenVBand="0" w:oddHBand="0" w:evenHBand="0" w:firstRowFirstColumn="0" w:firstRowLastColumn="0" w:lastRowFirstColumn="0" w:lastRowLastColumn="0"/>
+            <w:tcW w:w="631" w:type="dxa"/>
+            <w:tcBorders>
+              <w:top w:val="single" w:sz="4" w:space="0" w:color="595959" w:themeColor="text1" w:themeTint="A6"/>
+            </w:tcBorders>
+          </w:tcPr>
+          <w:p>
+            <w:pPr>
+              <w:jc w:val="center"/>
+              <w:rPr>
+                <w:b/>
+              </w:rPr>
+            </w:pPr>
+          </w:p>
+        </w:tc>
+        <w:tc>
+          <w:tcPr>
+            <w:tcW w:w="632" w:type="dxa"/>
+            <w:tcBorders>
+              <w:top w:val="single" w:sz="4" w:space="0" w:color="595959" w:themeColor="text1" w:themeTint="A6"/>
+            </w:tcBorders>
+          </w:tcPr>
+          <w:p>
+            <w:pPr>
+              <w:jc w:val="center"/>
+              <w:cnfStyle w:val="000000000000" w:firstRow="0" w:lastRow="0" w:firstColumn="0" w:lastColumn="0" w:oddVBand="0" w:evenVBand="0" w:oddHBand="0" w:evenHBand="0" w:firstRowFirstColumn="0" w:firstRowLastColumn="0" w:lastRowFirstColumn="0" w:lastRowLastColumn="0"/>
+              <w:rPr>
+                <w:b/>
+              </w:rPr>
+            </w:pPr>
+          </w:p>
+        </w:tc>
+        <w:tc>
+          <w:tcPr>
+            <w:cnfStyle w:val="000010000000" w:firstRow="0" w:lastRow="0" w:firstColumn="0" w:lastColumn="0" w:oddVBand="1" w:evenVBand="0" w:oddHBand="0" w:evenHBand="0" w:firstRowFirstColumn="0" w:firstRowLastColumn="0" w:lastRowFirstColumn="0" w:lastRowLastColumn="0"/>
+            <w:tcW w:w="634" w:type="dxa"/>
+            <w:tcBorders>
+              <w:top w:val="single" w:sz="4" w:space="0" w:color="595959" w:themeColor="text1" w:themeTint="A6"/>
+            </w:tcBorders>
+          </w:tcPr>
+          <w:p>
+            <w:pPr>
+              <w:jc w:val="center"/>
+              <w:rPr>
+                <w:b/>
+              </w:rPr>
+            </w:pPr>
+          </w:p>
+        </w:tc>
+        <w:tc>
+          <w:tcPr>
+            <w:tcW w:w="634" w:type="dxa"/>
+            <w:tcBorders>
+              <w:top w:val="single" w:sz="4" w:space="0" w:color="595959" w:themeColor="text1" w:themeTint="A6"/>
+            </w:tcBorders>
+          </w:tcPr>
+          <w:p>
+            <w:pPr>
+              <w:jc w:val="center"/>
+              <w:cnfStyle w:val="000000000000" w:firstRow="0" w:lastRow="0" w:firstColumn="0" w:lastColumn="0" w:oddVBand="0" w:evenVBand="0" w:oddHBand="0" w:evenHBand="0" w:firstRowFirstColumn="0" w:firstRowLastColumn="0" w:lastRowFirstColumn="0" w:lastRowLastColumn="0"/>
+              <w:rPr>
+                <w:b/>
+              </w:rPr>
+            </w:pPr>
+          </w:p>
+        </w:tc>
+        <w:tc>
+          <w:tcPr>
+            <w:cnfStyle w:val="000010000000" w:firstRow="0" w:lastRow="0" w:firstColumn="0" w:lastColumn="0" w:oddVBand="1" w:evenVBand="0" w:oddHBand="0" w:evenHBand="0" w:firstRowFirstColumn="0" w:firstRowLastColumn="0" w:lastRowFirstColumn="0" w:lastRowLastColumn="0"/>
+            <w:tcW w:w="634" w:type="dxa"/>
+            <w:tcBorders>
+              <w:top w:val="single" w:sz="4" w:space="0" w:color="595959" w:themeColor="text1" w:themeTint="A6"/>
+            </w:tcBorders>
+          </w:tcPr>
+          <w:p>
+            <w:pPr>
+              <w:jc w:val="center"/>
+              <w:rPr>
+                <w:b/>
+              </w:rPr>
+            </w:pPr>
+            <w:r>
+              <w:rPr>
+                <w:b/>
+              </w:rPr>
+              <w:t>X</w:t>
+            </w:r>
           </w:p>
         </w:tc>
       </w:tr>
@@ -18445,7 +19473,6 @@
         <w:docPartUnique/>
       </w:docPartObj>
     </w:sdtPr>
-    <w:sdtEndPr/>
     <w:sdtContent>
       <w:p>
         <w:pPr>
@@ -20239,6 +21266,95 @@
     </w:lvl>
   </w:abstractNum>
   <w:abstractNum w:abstractNumId="18" w15:restartNumberingAfterBreak="0">
+    <w:nsid w:val="3B0163FB"/>
+    <w:multiLevelType w:val="hybridMultilevel"/>
+    <w:tmpl w:val="1A2A1828"/>
+    <w:lvl w:ilvl="0" w:tplc="01C67CD8">
+      <w:start w:val="1"/>
+      <w:numFmt w:val="decimal"/>
+      <w:lvlText w:val="%1."/>
+      <w:lvlJc w:val="left"/>
+      <w:pPr>
+        <w:ind w:left="360" w:hanging="360"/>
+      </w:pPr>
+      <w:rPr>
+        <w:rFonts w:hint="default"/>
+      </w:rPr>
+    </w:lvl>
+    <w:lvl w:ilvl="1" w:tplc="04130019" w:tentative="1">
+      <w:start w:val="1"/>
+      <w:numFmt w:val="lowerLetter"/>
+      <w:lvlText w:val="%2."/>
+      <w:lvlJc w:val="left"/>
+      <w:pPr>
+        <w:ind w:left="1440" w:hanging="360"/>
+      </w:pPr>
+    </w:lvl>
+    <w:lvl w:ilvl="2" w:tplc="0413001B" w:tentative="1">
+      <w:start w:val="1"/>
+      <w:numFmt w:val="lowerRoman"/>
+      <w:lvlText w:val="%3."/>
+      <w:lvlJc w:val="right"/>
+      <w:pPr>
+        <w:ind w:left="2160" w:hanging="180"/>
+      </w:pPr>
+    </w:lvl>
+    <w:lvl w:ilvl="3" w:tplc="0413000F" w:tentative="1">
+      <w:start w:val="1"/>
+      <w:numFmt w:val="decimal"/>
+      <w:lvlText w:val="%4."/>
+      <w:lvlJc w:val="left"/>
+      <w:pPr>
+        <w:ind w:left="2880" w:hanging="360"/>
+      </w:pPr>
+    </w:lvl>
+    <w:lvl w:ilvl="4" w:tplc="04130019" w:tentative="1">
+      <w:start w:val="1"/>
+      <w:numFmt w:val="lowerLetter"/>
+      <w:lvlText w:val="%5."/>
+      <w:lvlJc w:val="left"/>
+      <w:pPr>
+        <w:ind w:left="3600" w:hanging="360"/>
+      </w:pPr>
+    </w:lvl>
+    <w:lvl w:ilvl="5" w:tplc="0413001B" w:tentative="1">
+      <w:start w:val="1"/>
+      <w:numFmt w:val="lowerRoman"/>
+      <w:lvlText w:val="%6."/>
+      <w:lvlJc w:val="right"/>
+      <w:pPr>
+        <w:ind w:left="4320" w:hanging="180"/>
+      </w:pPr>
+    </w:lvl>
+    <w:lvl w:ilvl="6" w:tplc="0413000F" w:tentative="1">
+      <w:start w:val="1"/>
+      <w:numFmt w:val="decimal"/>
+      <w:lvlText w:val="%7."/>
+      <w:lvlJc w:val="left"/>
+      <w:pPr>
+        <w:ind w:left="5040" w:hanging="360"/>
+      </w:pPr>
+    </w:lvl>
+    <w:lvl w:ilvl="7" w:tplc="04130019" w:tentative="1">
+      <w:start w:val="1"/>
+      <w:numFmt w:val="lowerLetter"/>
+      <w:lvlText w:val="%8."/>
+      <w:lvlJc w:val="left"/>
+      <w:pPr>
+        <w:ind w:left="5760" w:hanging="360"/>
+      </w:pPr>
+    </w:lvl>
+    <w:lvl w:ilvl="8" w:tplc="0413001B" w:tentative="1">
+      <w:start w:val="1"/>
+      <w:numFmt w:val="lowerRoman"/>
+      <w:lvlText w:val="%9."/>
+      <w:lvlJc w:val="right"/>
+      <w:pPr>
+        <w:ind w:left="6480" w:hanging="180"/>
+      </w:pPr>
+    </w:lvl>
+  </w:abstractNum>
+  <w:abstractNum w:abstractNumId="19" w15:restartNumberingAfterBreak="0">
     <w:nsid w:val="3BF44AFC"/>
     <w:multiLevelType w:val="hybridMultilevel"/>
     <w:tmpl w:val="B422050E"/>
@@ -20324,7 +21440,7 @@
       </w:pPr>
     </w:lvl>
   </w:abstractNum>
-  <w:abstractNum w:abstractNumId="19" w15:restartNumberingAfterBreak="0">
+  <w:abstractNum w:abstractNumId="20" w15:restartNumberingAfterBreak="0">
     <w:nsid w:val="43152D14"/>
     <w:multiLevelType w:val="hybridMultilevel"/>
     <w:tmpl w:val="2200DEBA"/>
@@ -20413,7 +21529,7 @@
       </w:pPr>
     </w:lvl>
   </w:abstractNum>
-  <w:abstractNum w:abstractNumId="20" w15:restartNumberingAfterBreak="0">
+  <w:abstractNum w:abstractNumId="21" w15:restartNumberingAfterBreak="0">
     <w:nsid w:val="4CC859CB"/>
     <w:multiLevelType w:val="hybridMultilevel"/>
     <w:tmpl w:val="0DA26A06"/>
@@ -20526,7 +21642,7 @@
       </w:rPr>
     </w:lvl>
   </w:abstractNum>
-  <w:abstractNum w:abstractNumId="21" w15:restartNumberingAfterBreak="0">
+  <w:abstractNum w:abstractNumId="22" w15:restartNumberingAfterBreak="0">
     <w:nsid w:val="52507BB0"/>
     <w:multiLevelType w:val="hybridMultilevel"/>
     <w:tmpl w:val="EAB4883E"/>
@@ -20612,7 +21728,96 @@
       </w:pPr>
     </w:lvl>
   </w:abstractNum>
-  <w:abstractNum w:abstractNumId="22" w15:restartNumberingAfterBreak="0">
+  <w:abstractNum w:abstractNumId="23" w15:restartNumberingAfterBreak="0">
+    <w:nsid w:val="571914FA"/>
+    <w:multiLevelType w:val="hybridMultilevel"/>
+    <w:tmpl w:val="1A2A1828"/>
+    <w:lvl w:ilvl="0" w:tplc="01C67CD8">
+      <w:start w:val="1"/>
+      <w:numFmt w:val="decimal"/>
+      <w:lvlText w:val="%1."/>
+      <w:lvlJc w:val="left"/>
+      <w:pPr>
+        <w:ind w:left="360" w:hanging="360"/>
+      </w:pPr>
+      <w:rPr>
+        <w:rFonts w:hint="default"/>
+      </w:rPr>
+    </w:lvl>
+    <w:lvl w:ilvl="1" w:tplc="04130019" w:tentative="1">
+      <w:start w:val="1"/>
+      <w:numFmt w:val="lowerLetter"/>
+      <w:lvlText w:val="%2."/>
+      <w:lvlJc w:val="left"/>
+      <w:pPr>
+        <w:ind w:left="1440" w:hanging="360"/>
+      </w:pPr>
+    </w:lvl>
+    <w:lvl w:ilvl="2" w:tplc="0413001B" w:tentative="1">
+      <w:start w:val="1"/>
+      <w:numFmt w:val="lowerRoman"/>
+      <w:lvlText w:val="%3."/>
+      <w:lvlJc w:val="right"/>
+      <w:pPr>
+        <w:ind w:left="2160" w:hanging="180"/>
+      </w:pPr>
+    </w:lvl>
+    <w:lvl w:ilvl="3" w:tplc="0413000F" w:tentative="1">
+      <w:start w:val="1"/>
+      <w:numFmt w:val="decimal"/>
+      <w:lvlText w:val="%4."/>
+      <w:lvlJc w:val="left"/>
+      <w:pPr>
+        <w:ind w:left="2880" w:hanging="360"/>
+      </w:pPr>
+    </w:lvl>
+    <w:lvl w:ilvl="4" w:tplc="04130019" w:tentative="1">
+      <w:start w:val="1"/>
+      <w:numFmt w:val="lowerLetter"/>
+      <w:lvlText w:val="%5."/>
+      <w:lvlJc w:val="left"/>
+      <w:pPr>
+        <w:ind w:left="3600" w:hanging="360"/>
+      </w:pPr>
+    </w:lvl>
+    <w:lvl w:ilvl="5" w:tplc="0413001B" w:tentative="1">
+      <w:start w:val="1"/>
+      <w:numFmt w:val="lowerRoman"/>
+      <w:lvlText w:val="%6."/>
+      <w:lvlJc w:val="right"/>
+      <w:pPr>
+        <w:ind w:left="4320" w:hanging="180"/>
+      </w:pPr>
+    </w:lvl>
+    <w:lvl w:ilvl="6" w:tplc="0413000F" w:tentative="1">
+      <w:start w:val="1"/>
+      <w:numFmt w:val="decimal"/>
+      <w:lvlText w:val="%7."/>
+      <w:lvlJc w:val="left"/>
+      <w:pPr>
+        <w:ind w:left="5040" w:hanging="360"/>
+      </w:pPr>
+    </w:lvl>
+    <w:lvl w:ilvl="7" w:tplc="04130019" w:tentative="1">
+      <w:start w:val="1"/>
+      <w:numFmt w:val="lowerLetter"/>
+      <w:lvlText w:val="%8."/>
+      <w:lvlJc w:val="left"/>
+      <w:pPr>
+        <w:ind w:left="5760" w:hanging="360"/>
+      </w:pPr>
+    </w:lvl>
+    <w:lvl w:ilvl="8" w:tplc="0413001B" w:tentative="1">
+      <w:start w:val="1"/>
+      <w:numFmt w:val="lowerRoman"/>
+      <w:lvlText w:val="%9."/>
+      <w:lvlJc w:val="right"/>
+      <w:pPr>
+        <w:ind w:left="6480" w:hanging="180"/>
+      </w:pPr>
+    </w:lvl>
+  </w:abstractNum>
+  <w:abstractNum w:abstractNumId="24" w15:restartNumberingAfterBreak="0">
     <w:nsid w:val="5B3B2B4D"/>
     <w:multiLevelType w:val="hybridMultilevel"/>
     <w:tmpl w:val="1A2A1828"/>
@@ -20701,7 +21906,7 @@
       </w:pPr>
     </w:lvl>
   </w:abstractNum>
-  <w:abstractNum w:abstractNumId="23" w15:restartNumberingAfterBreak="0">
+  <w:abstractNum w:abstractNumId="25" w15:restartNumberingAfterBreak="0">
     <w:nsid w:val="5CD63790"/>
     <w:multiLevelType w:val="hybridMultilevel"/>
     <w:tmpl w:val="812E2D56"/>
@@ -20787,7 +21992,7 @@
       </w:pPr>
     </w:lvl>
   </w:abstractNum>
-  <w:abstractNum w:abstractNumId="24" w15:restartNumberingAfterBreak="0">
+  <w:abstractNum w:abstractNumId="26" w15:restartNumberingAfterBreak="0">
     <w:nsid w:val="64433751"/>
     <w:multiLevelType w:val="hybridMultilevel"/>
     <w:tmpl w:val="1A2A1828"/>
@@ -20876,7 +22081,7 @@
       </w:pPr>
     </w:lvl>
   </w:abstractNum>
-  <w:abstractNum w:abstractNumId="25" w15:restartNumberingAfterBreak="0">
+  <w:abstractNum w:abstractNumId="27" w15:restartNumberingAfterBreak="0">
     <w:nsid w:val="66726EFB"/>
     <w:multiLevelType w:val="hybridMultilevel"/>
     <w:tmpl w:val="EAF448E8"/>
@@ -20989,7 +22194,7 @@
       </w:rPr>
     </w:lvl>
   </w:abstractNum>
-  <w:abstractNum w:abstractNumId="26" w15:restartNumberingAfterBreak="0">
+  <w:abstractNum w:abstractNumId="28" w15:restartNumberingAfterBreak="0">
     <w:nsid w:val="669E7E02"/>
     <w:multiLevelType w:val="hybridMultilevel"/>
     <w:tmpl w:val="EB50F9AC"/>
@@ -21075,7 +22280,7 @@
       </w:pPr>
     </w:lvl>
   </w:abstractNum>
-  <w:abstractNum w:abstractNumId="27" w15:restartNumberingAfterBreak="0">
+  <w:abstractNum w:abstractNumId="29" w15:restartNumberingAfterBreak="0">
     <w:nsid w:val="66BE623C"/>
     <w:multiLevelType w:val="hybridMultilevel"/>
     <w:tmpl w:val="3526745E"/>
@@ -21164,7 +22369,7 @@
       </w:pPr>
     </w:lvl>
   </w:abstractNum>
-  <w:abstractNum w:abstractNumId="28" w15:restartNumberingAfterBreak="0">
+  <w:abstractNum w:abstractNumId="30" w15:restartNumberingAfterBreak="0">
     <w:nsid w:val="6B52091C"/>
     <w:multiLevelType w:val="hybridMultilevel"/>
     <w:tmpl w:val="B5A89B64"/>
@@ -21250,7 +22455,7 @@
       </w:pPr>
     </w:lvl>
   </w:abstractNum>
-  <w:abstractNum w:abstractNumId="29" w15:restartNumberingAfterBreak="0">
+  <w:abstractNum w:abstractNumId="31" w15:restartNumberingAfterBreak="0">
     <w:nsid w:val="6BC070DB"/>
     <w:multiLevelType w:val="hybridMultilevel"/>
     <w:tmpl w:val="3526745E"/>
@@ -21339,7 +22544,7 @@
       </w:pPr>
     </w:lvl>
   </w:abstractNum>
-  <w:abstractNum w:abstractNumId="30" w15:restartNumberingAfterBreak="0">
+  <w:abstractNum w:abstractNumId="32" w15:restartNumberingAfterBreak="0">
     <w:nsid w:val="6DF22CCC"/>
     <w:multiLevelType w:val="hybridMultilevel"/>
     <w:tmpl w:val="88CA50EA"/>
@@ -21428,7 +22633,7 @@
       </w:pPr>
     </w:lvl>
   </w:abstractNum>
-  <w:abstractNum w:abstractNumId="31" w15:restartNumberingAfterBreak="0">
+  <w:abstractNum w:abstractNumId="33" w15:restartNumberingAfterBreak="0">
     <w:nsid w:val="71272CF3"/>
     <w:multiLevelType w:val="hybridMultilevel"/>
     <w:tmpl w:val="2AAC6BE4"/>
@@ -21517,7 +22722,7 @@
       </w:pPr>
     </w:lvl>
   </w:abstractNum>
-  <w:abstractNum w:abstractNumId="32" w15:restartNumberingAfterBreak="0">
+  <w:abstractNum w:abstractNumId="34" w15:restartNumberingAfterBreak="0">
     <w:nsid w:val="71D70BB8"/>
     <w:multiLevelType w:val="hybridMultilevel"/>
     <w:tmpl w:val="1A2A1828"/>
@@ -21606,7 +22811,7 @@
       </w:pPr>
     </w:lvl>
   </w:abstractNum>
-  <w:abstractNum w:abstractNumId="33" w15:restartNumberingAfterBreak="0">
+  <w:abstractNum w:abstractNumId="35" w15:restartNumberingAfterBreak="0">
     <w:nsid w:val="72532525"/>
     <w:multiLevelType w:val="hybridMultilevel"/>
     <w:tmpl w:val="3526745E"/>
@@ -21695,7 +22900,7 @@
       </w:pPr>
     </w:lvl>
   </w:abstractNum>
-  <w:abstractNum w:abstractNumId="34" w15:restartNumberingAfterBreak="0">
+  <w:abstractNum w:abstractNumId="36" w15:restartNumberingAfterBreak="0">
     <w:nsid w:val="779B4FF9"/>
     <w:multiLevelType w:val="hybridMultilevel"/>
     <w:tmpl w:val="833CF6F6"/>
@@ -21808,7 +23013,7 @@
       </w:rPr>
     </w:lvl>
   </w:abstractNum>
-  <w:abstractNum w:abstractNumId="35" w15:restartNumberingAfterBreak="0">
+  <w:abstractNum w:abstractNumId="37" w15:restartNumberingAfterBreak="0">
     <w:nsid w:val="77F013B6"/>
     <w:multiLevelType w:val="hybridMultilevel"/>
     <w:tmpl w:val="D310B0A8"/>
@@ -21931,28 +23136,28 @@
     <w:abstractNumId w:val="8"/>
   </w:num>
   <w:num w:numId="4">
-    <w:abstractNumId w:val="28"/>
+    <w:abstractNumId w:val="30"/>
   </w:num>
   <w:num w:numId="5">
     <w:abstractNumId w:val="9"/>
   </w:num>
   <w:num w:numId="6">
-    <w:abstractNumId w:val="26"/>
+    <w:abstractNumId w:val="28"/>
   </w:num>
   <w:num w:numId="7">
-    <w:abstractNumId w:val="19"/>
+    <w:abstractNumId w:val="20"/>
   </w:num>
   <w:num w:numId="8">
-    <w:abstractNumId w:val="21"/>
+    <w:abstractNumId w:val="22"/>
   </w:num>
   <w:num w:numId="9">
     <w:abstractNumId w:val="6"/>
   </w:num>
   <w:num w:numId="10">
-    <w:abstractNumId w:val="31"/>
+    <w:abstractNumId w:val="33"/>
   </w:num>
   <w:num w:numId="11">
-    <w:abstractNumId w:val="30"/>
+    <w:abstractNumId w:val="32"/>
   </w:num>
   <w:num w:numId="12">
     <w:abstractNumId w:val="0"/>
@@ -21964,10 +23169,10 @@
     <w:abstractNumId w:val="3"/>
   </w:num>
   <w:num w:numId="15">
-    <w:abstractNumId w:val="18"/>
+    <w:abstractNumId w:val="19"/>
   </w:num>
   <w:num w:numId="16">
-    <w:abstractNumId w:val="25"/>
+    <w:abstractNumId w:val="27"/>
   </w:num>
   <w:num w:numId="17">
     <w:abstractNumId w:val="7"/>
@@ -21979,37 +23184,37 @@
     <w:abstractNumId w:val="4"/>
   </w:num>
   <w:num w:numId="20">
-    <w:abstractNumId w:val="35"/>
+    <w:abstractNumId w:val="37"/>
   </w:num>
   <w:num w:numId="21">
-    <w:abstractNumId w:val="20"/>
+    <w:abstractNumId w:val="21"/>
   </w:num>
   <w:num w:numId="22">
-    <w:abstractNumId w:val="34"/>
+    <w:abstractNumId w:val="36"/>
   </w:num>
   <w:num w:numId="23">
     <w:abstractNumId w:val="5"/>
   </w:num>
   <w:num w:numId="24">
+    <w:abstractNumId w:val="26"/>
+  </w:num>
+  <w:num w:numId="25">
+    <w:abstractNumId w:val="31"/>
+  </w:num>
+  <w:num w:numId="26">
+    <w:abstractNumId w:val="25"/>
+  </w:num>
+  <w:num w:numId="27">
     <w:abstractNumId w:val="24"/>
   </w:num>
-  <w:num w:numId="25">
-    <w:abstractNumId w:val="29"/>
-  </w:num>
-  <w:num w:numId="26">
-    <w:abstractNumId w:val="23"/>
-  </w:num>
-  <w:num w:numId="27">
-    <w:abstractNumId w:val="22"/>
-  </w:num>
   <w:num w:numId="28">
-    <w:abstractNumId w:val="33"/>
+    <w:abstractNumId w:val="35"/>
   </w:num>
   <w:num w:numId="29">
     <w:abstractNumId w:val="13"/>
   </w:num>
   <w:num w:numId="30">
-    <w:abstractNumId w:val="27"/>
+    <w:abstractNumId w:val="29"/>
   </w:num>
   <w:num w:numId="31">
     <w:abstractNumId w:val="10"/>
@@ -22027,7 +23232,13 @@
     <w:abstractNumId w:val="17"/>
   </w:num>
   <w:num w:numId="36">
-    <w:abstractNumId w:val="32"/>
+    <w:abstractNumId w:val="34"/>
+  </w:num>
+  <w:num w:numId="37">
+    <w:abstractNumId w:val="18"/>
+  </w:num>
+  <w:num w:numId="38">
+    <w:abstractNumId w:val="23"/>
   </w:num>
 </w:numbering>
 </file>
@@ -23384,7 +24595,7 @@
 </file>
 
 <file path=customXml/itemProps1.xml><?xml version="1.0" encoding="utf-8"?>
-<ds:datastoreItem xmlns:ds="http://schemas.openxmlformats.org/officeDocument/2006/customXml" ds:itemID="{904FE41F-8F52-45B4-86B9-D0475B65F0B9}">
+<ds:datastoreItem xmlns:ds="http://schemas.openxmlformats.org/officeDocument/2006/customXml" ds:itemID="{6AF09694-CDCC-47C7-8117-FBC93946AD97}">
   <ds:schemaRefs>
     <ds:schemaRef ds:uri="http://schemas.openxmlformats.org/officeDocument/2006/bibliography"/>
   </ds:schemaRefs>

</xml_diff>